<commit_message>
Fixed some typos and added a little bit more to a couple questions
</commit_message>
<xml_diff>
--- a/S2247907_SAIF_Assignment1.docx
+++ b/S2247907_SAIF_Assignment1.docx
@@ -87,6 +87,12 @@
               </m:r>
             </m:e>
             <m:sup>
+              <m:r>
+                <w:rPr>
+                  <w:rFonts w:ascii="Cambria Math" w:eastAsiaTheme="minorEastAsia" w:hAnsi="Cambria Math"/>
+                </w:rPr>
+                <m:t>-</m:t>
+              </m:r>
               <m:r>
                 <w:rPr>
                   <w:rFonts w:ascii="Cambria Math" w:eastAsiaTheme="minorEastAsia" w:hAnsi="Cambria Math"/>
@@ -3049,13 +3055,7 @@
                 <w:rPr>
                   <w:rFonts w:ascii="Cambria Math" w:eastAsiaTheme="minorEastAsia" w:hAnsi="Cambria Math"/>
                 </w:rPr>
-                <m:t>j</m:t>
-              </m:r>
-              <m:r>
-                <w:rPr>
-                  <w:rFonts w:ascii="Cambria Math" w:eastAsiaTheme="minorEastAsia" w:hAnsi="Cambria Math"/>
-                </w:rPr>
-                <m:t>=0</m:t>
+                <m:t>j=0</m:t>
               </m:r>
             </m:sub>
             <m:sup>
@@ -3189,13 +3189,7 @@
                 <w:rPr>
                   <w:rFonts w:ascii="Cambria Math" w:eastAsiaTheme="minorEastAsia" w:hAnsi="Cambria Math"/>
                 </w:rPr>
-                <m:t>j</m:t>
-              </m:r>
-              <m:r>
-                <w:rPr>
-                  <w:rFonts w:ascii="Cambria Math" w:eastAsiaTheme="minorEastAsia" w:hAnsi="Cambria Math"/>
-                </w:rPr>
-                <m:t>=0</m:t>
+                <m:t>j=0</m:t>
               </m:r>
             </m:sub>
             <m:sup>
@@ -3378,7 +3372,6 @@
       <w:pPr>
         <w:rPr>
           <w:rFonts w:eastAsiaTheme="minorEastAsia"/>
-          <w:b/>
           <w:bCs/>
         </w:rPr>
       </w:pPr>
@@ -3386,7 +3379,124 @@
         <w:rPr>
           <w:rFonts w:eastAsiaTheme="minorEastAsia"/>
         </w:rPr>
-        <w:t xml:space="preserve">Therefore </w:t>
+        <w:t xml:space="preserve">These are falling factorial moments of a Poisson Distribution where </w:t>
+      </w:r>
+      <m:oMath>
+        <m:r>
+          <m:rPr>
+            <m:scr m:val="double-struck"/>
+            <m:sty m:val="bi"/>
+          </m:rPr>
+          <w:rPr>
+            <w:rFonts w:ascii="Cambria Math" w:hAnsi="Cambria Math"/>
+          </w:rPr>
+          <m:t>E</m:t>
+        </m:r>
+        <m:d>
+          <m:dPr>
+            <m:begChr m:val="["/>
+            <m:endChr m:val="]"/>
+            <m:ctrlPr>
+              <w:rPr>
+                <w:rFonts w:ascii="Cambria Math" w:hAnsi="Cambria Math"/>
+                <w:b/>
+                <w:i/>
+              </w:rPr>
+            </m:ctrlPr>
+          </m:dPr>
+          <m:e>
+            <m:sSub>
+              <m:sSubPr>
+                <m:ctrlPr>
+                  <w:rPr>
+                    <w:rFonts w:ascii="Cambria Math" w:hAnsi="Cambria Math"/>
+                    <w:bCs/>
+                    <w:i/>
+                  </w:rPr>
+                </m:ctrlPr>
+              </m:sSubPr>
+              <m:e>
+                <m:d>
+                  <m:dPr>
+                    <m:ctrlPr>
+                      <w:rPr>
+                        <w:rFonts w:ascii="Cambria Math" w:hAnsi="Cambria Math"/>
+                        <w:b/>
+                        <w:i/>
+                      </w:rPr>
+                    </m:ctrlPr>
+                  </m:dPr>
+                  <m:e>
+                    <m:r>
+                      <w:rPr>
+                        <w:rFonts w:ascii="Cambria Math" w:hAnsi="Cambria Math"/>
+                      </w:rPr>
+                      <m:t>X</m:t>
+                    </m:r>
+                    <m:ctrlPr>
+                      <w:rPr>
+                        <w:rFonts w:ascii="Cambria Math" w:hAnsi="Cambria Math"/>
+                        <w:bCs/>
+                        <w:i/>
+                      </w:rPr>
+                    </m:ctrlPr>
+                  </m:e>
+                </m:d>
+              </m:e>
+              <m:sub>
+                <m:r>
+                  <w:rPr>
+                    <w:rFonts w:ascii="Cambria Math" w:hAnsi="Cambria Math"/>
+                  </w:rPr>
+                  <m:t>m</m:t>
+                </m:r>
+              </m:sub>
+            </m:sSub>
+          </m:e>
+        </m:d>
+        <m:r>
+          <m:rPr>
+            <m:sty m:val="bi"/>
+          </m:rPr>
+          <w:rPr>
+            <w:rFonts w:ascii="Cambria Math" w:hAnsi="Cambria Math"/>
+          </w:rPr>
+          <m:t>=</m:t>
+        </m:r>
+        <m:sSup>
+          <m:sSupPr>
+            <m:ctrlPr>
+              <w:rPr>
+                <w:rFonts w:ascii="Cambria Math" w:hAnsi="Cambria Math"/>
+                <w:bCs/>
+                <w:i/>
+              </w:rPr>
+            </m:ctrlPr>
+          </m:sSupPr>
+          <m:e>
+            <m:r>
+              <w:rPr>
+                <w:rFonts w:ascii="Cambria Math" w:hAnsi="Cambria Math"/>
+              </w:rPr>
+              <m:t>λ</m:t>
+            </m:r>
+          </m:e>
+          <m:sup>
+            <m:r>
+              <w:rPr>
+                <w:rFonts w:ascii="Cambria Math" w:hAnsi="Cambria Math"/>
+              </w:rPr>
+              <m:t>m</m:t>
+            </m:r>
+          </m:sup>
+        </m:sSup>
+      </m:oMath>
+      <w:r>
+        <w:rPr>
+          <w:rFonts w:eastAsiaTheme="minorEastAsia"/>
+          <w:bCs/>
+        </w:rPr>
+        <w:t xml:space="preserve"> and it is shown that </w:t>
       </w:r>
       <m:oMath>
         <m:r>
@@ -3653,6 +3763,15 @@
       <w:pPr>
         <w:rPr>
           <w:rFonts w:eastAsiaTheme="minorEastAsia"/>
+          <w:b/>
+          <w:bCs/>
+        </w:rPr>
+      </w:pPr>
+    </w:p>
+    <w:p>
+      <w:pPr>
+        <w:rPr>
+          <w:rFonts w:eastAsiaTheme="minorEastAsia"/>
         </w:rPr>
       </w:pPr>
       <w:r>
@@ -4078,7 +4197,13 @@
                       <w:rPr>
                         <w:rFonts w:ascii="Cambria Math" w:eastAsiaTheme="minorEastAsia" w:hAnsi="Cambria Math"/>
                       </w:rPr>
-                      <m:t xml:space="preserve">0,   X odd  </m:t>
+                      <m:t>-1</m:t>
+                    </m:r>
+                    <m:r>
+                      <w:rPr>
+                        <w:rFonts w:ascii="Cambria Math" w:eastAsiaTheme="minorEastAsia" w:hAnsi="Cambria Math"/>
+                      </w:rPr>
+                      <m:t xml:space="preserve">,   X odd  </m:t>
                     </m:r>
                   </m:e>
                 </m:mr>
@@ -4089,19 +4214,7 @@
             <w:rPr>
               <w:rFonts w:ascii="Cambria Math" w:eastAsiaTheme="minorEastAsia" w:hAnsi="Cambria Math"/>
             </w:rPr>
-            <m:t xml:space="preserve">   </m:t>
-          </m:r>
-          <m:r>
-            <w:rPr>
-              <w:rFonts w:ascii="Cambria Math" w:eastAsiaTheme="minorEastAsia" w:hAnsi="Cambria Math"/>
-            </w:rPr>
-            <m:t>⟹</m:t>
-          </m:r>
-          <m:r>
-            <w:rPr>
-              <w:rFonts w:ascii="Cambria Math" w:eastAsiaTheme="minorEastAsia" w:hAnsi="Cambria Math"/>
-            </w:rPr>
-            <m:t xml:space="preserve"> </m:t>
+            <m:t xml:space="preserve">   ⟹ </m:t>
           </m:r>
           <m:sSup>
             <m:sSupPr>
@@ -4145,13 +4258,7 @@
             <w:rPr>
               <w:rFonts w:ascii="Cambria Math" w:eastAsiaTheme="minorEastAsia" w:hAnsi="Cambria Math"/>
             </w:rPr>
-            <m:t>=</m:t>
-          </m:r>
-          <m:r>
-            <w:rPr>
-              <w:rFonts w:ascii="Cambria Math" w:eastAsiaTheme="minorEastAsia" w:hAnsi="Cambria Math"/>
-            </w:rPr>
-            <m:t>2</m:t>
+            <m:t>=2</m:t>
           </m:r>
           <m:sSub>
             <m:sSubPr>
@@ -4184,19 +4291,7 @@
             <w:rPr>
               <w:rFonts w:ascii="Cambria Math" w:eastAsiaTheme="minorEastAsia" w:hAnsi="Cambria Math"/>
             </w:rPr>
-            <m:t>​</m:t>
-          </m:r>
-          <m:r>
-            <w:rPr>
-              <w:rFonts w:ascii="Cambria Math" w:eastAsiaTheme="minorEastAsia" w:hAnsi="Cambria Math"/>
-            </w:rPr>
-            <m:t>-</m:t>
-          </m:r>
-          <m:r>
-            <w:rPr>
-              <w:rFonts w:ascii="Cambria Math" w:eastAsiaTheme="minorEastAsia" w:hAnsi="Cambria Math"/>
-            </w:rPr>
-            <m:t>1</m:t>
+            <m:t>​-1</m:t>
           </m:r>
         </m:oMath>
       </m:oMathPara>
@@ -4290,13 +4385,7 @@
             <w:rPr>
               <w:rFonts w:ascii="Cambria Math" w:eastAsiaTheme="minorEastAsia" w:hAnsi="Cambria Math"/>
             </w:rPr>
-            <m:t>=</m:t>
-          </m:r>
-          <m:r>
-            <w:rPr>
-              <w:rFonts w:ascii="Cambria Math" w:eastAsiaTheme="minorEastAsia" w:hAnsi="Cambria Math"/>
-            </w:rPr>
-            <m:t>2</m:t>
+            <m:t>=2</m:t>
           </m:r>
           <m:r>
             <m:rPr>
@@ -4353,31 +4442,7 @@
             <w:rPr>
               <w:rFonts w:ascii="Cambria Math" w:eastAsiaTheme="minorEastAsia" w:hAnsi="Cambria Math"/>
             </w:rPr>
-            <m:t>​</m:t>
-          </m:r>
-          <m:r>
-            <w:rPr>
-              <w:rFonts w:ascii="Cambria Math" w:eastAsiaTheme="minorEastAsia" w:hAnsi="Cambria Math"/>
-            </w:rPr>
-            <m:t>-</m:t>
-          </m:r>
-          <m:r>
-            <w:rPr>
-              <w:rFonts w:ascii="Cambria Math" w:eastAsiaTheme="minorEastAsia" w:hAnsi="Cambria Math"/>
-            </w:rPr>
-            <m:t>1</m:t>
-          </m:r>
-          <m:r>
-            <w:rPr>
-              <w:rFonts w:ascii="Cambria Math" w:eastAsiaTheme="minorEastAsia" w:hAnsi="Cambria Math"/>
-            </w:rPr>
-            <m:t>=</m:t>
-          </m:r>
-          <m:r>
-            <w:rPr>
-              <w:rFonts w:ascii="Cambria Math" w:eastAsiaTheme="minorEastAsia" w:hAnsi="Cambria Math"/>
-            </w:rPr>
-            <m:t>2</m:t>
+            <m:t>​-1=2</m:t>
           </m:r>
           <m:r>
             <m:rPr>
@@ -4386,13 +4451,7 @@
             <w:rPr>
               <w:rFonts w:ascii="Cambria Math" w:eastAsiaTheme="minorEastAsia" w:hAnsi="Cambria Math"/>
             </w:rPr>
-            <m:t>P</m:t>
-          </m:r>
-          <m:r>
-            <w:rPr>
-              <w:rFonts w:ascii="Cambria Math" w:eastAsiaTheme="minorEastAsia" w:hAnsi="Cambria Math"/>
-            </w:rPr>
-            <m:t>(</m:t>
+            <m:t>P(</m:t>
           </m:r>
           <m:sSub>
             <m:sSubPr>
@@ -4417,13 +4476,7 @@
                 <w:rPr>
                   <w:rFonts w:ascii="Cambria Math" w:eastAsiaTheme="minorEastAsia" w:hAnsi="Cambria Math"/>
                 </w:rPr>
-                <m:t>e</m:t>
-              </m:r>
-              <m:r>
-                <w:rPr>
-                  <w:rFonts w:ascii="Cambria Math" w:eastAsiaTheme="minorEastAsia" w:hAnsi="Cambria Math"/>
-                </w:rPr>
-                <m:t>ven</m:t>
+                <m:t>even</m:t>
               </m:r>
             </m:sub>
           </m:sSub>
@@ -4503,13 +4556,7 @@
                     <w:rPr>
                       <w:rFonts w:ascii="Cambria Math" w:eastAsiaTheme="minorEastAsia" w:hAnsi="Cambria Math"/>
                     </w:rPr>
-                    <m:t>e</m:t>
-                  </m:r>
-                  <m:r>
-                    <w:rPr>
-                      <w:rFonts w:ascii="Cambria Math" w:eastAsiaTheme="minorEastAsia" w:hAnsi="Cambria Math"/>
-                    </w:rPr>
-                    <m:t>ven</m:t>
+                    <m:t>even</m:t>
                   </m:r>
                 </m:sub>
               </m:sSub>
@@ -4881,13 +4928,7 @@
                 <w:rPr>
                   <w:rFonts w:ascii="Cambria Math" w:eastAsiaTheme="minorEastAsia" w:hAnsi="Cambria Math"/>
                 </w:rPr>
-                <m:t>k=</m:t>
-              </m:r>
-              <m:r>
-                <w:rPr>
-                  <w:rFonts w:ascii="Cambria Math" w:eastAsiaTheme="minorEastAsia" w:hAnsi="Cambria Math"/>
-                </w:rPr>
-                <m:t>0</m:t>
+                <m:t>k=0</m:t>
               </m:r>
             </m:sub>
             <m:sup>
@@ -5113,19 +5154,7 @@
                       <w:rPr>
                         <w:rFonts w:ascii="Cambria Math" w:eastAsiaTheme="minorEastAsia" w:hAnsi="Cambria Math"/>
                       </w:rPr>
-                      <m:t>(-</m:t>
-                    </m:r>
-                    <m:r>
-                      <w:rPr>
-                        <w:rFonts w:ascii="Cambria Math" w:eastAsiaTheme="minorEastAsia" w:hAnsi="Cambria Math"/>
-                      </w:rPr>
-                      <m:t>λ</m:t>
-                    </m:r>
-                    <m:r>
-                      <w:rPr>
-                        <w:rFonts w:ascii="Cambria Math" w:eastAsiaTheme="minorEastAsia" w:hAnsi="Cambria Math"/>
-                      </w:rPr>
-                      <m:t>)</m:t>
+                      <m:t>(-λ)</m:t>
                     </m:r>
                   </m:e>
                   <m:sup>
@@ -5352,13 +5381,7 @@
                             <w:rPr>
                               <w:rFonts w:ascii="Cambria Math" w:eastAsiaTheme="minorEastAsia" w:hAnsi="Cambria Math"/>
                             </w:rPr>
-                            <m:t>-</m:t>
-                          </m:r>
-                          <m:r>
-                            <w:rPr>
-                              <w:rFonts w:ascii="Cambria Math" w:eastAsiaTheme="minorEastAsia" w:hAnsi="Cambria Math"/>
-                            </w:rPr>
-                            <m:t>λ</m:t>
+                            <m:t>-λ</m:t>
                           </m:r>
                         </m:e>
                       </m:d>
@@ -5470,19 +5493,7 @@
                 <w:rPr>
                   <w:rFonts w:ascii="Cambria Math" w:eastAsiaTheme="minorEastAsia" w:hAnsi="Cambria Math"/>
                 </w:rPr>
-                <m:t>-</m:t>
-              </m:r>
-              <m:r>
-                <w:rPr>
-                  <w:rFonts w:ascii="Cambria Math" w:eastAsiaTheme="minorEastAsia" w:hAnsi="Cambria Math"/>
-                </w:rPr>
-                <m:t>2</m:t>
-              </m:r>
-              <m:r>
-                <w:rPr>
-                  <w:rFonts w:ascii="Cambria Math" w:eastAsiaTheme="minorEastAsia" w:hAnsi="Cambria Math"/>
-                </w:rPr>
-                <m:t>λ</m:t>
+                <m:t>-2λ</m:t>
               </m:r>
             </m:sup>
           </m:sSup>
@@ -5989,6 +6000,9 @@
       <w:pPr>
         <w:rPr>
           <w:rFonts w:eastAsiaTheme="minorEastAsia"/>
+          <w:b/>
+          <w:bCs/>
+          <w:iCs/>
         </w:rPr>
       </w:pPr>
     </w:p>
@@ -5996,14 +6010,38 @@
       <w:pPr>
         <w:rPr>
           <w:rFonts w:eastAsiaTheme="minorEastAsia"/>
-        </w:rPr>
-      </w:pPr>
-      <w:r>
-        <w:rPr>
-          <w:rFonts w:eastAsiaTheme="minorEastAsia"/>
           <w:b/>
           <w:bCs/>
-        </w:rPr>
+          <w:iCs/>
+        </w:rPr>
+      </w:pPr>
+    </w:p>
+    <w:p>
+      <w:pPr>
+        <w:rPr>
+          <w:rFonts w:eastAsiaTheme="minorEastAsia"/>
+          <w:b/>
+          <w:bCs/>
+          <w:iCs/>
+        </w:rPr>
+      </w:pPr>
+    </w:p>
+    <w:p>
+      <w:pPr>
+        <w:rPr>
+          <w:rFonts w:eastAsiaTheme="minorEastAsia"/>
+          <w:b/>
+          <w:bCs/>
+          <w:iCs/>
+        </w:rPr>
+      </w:pPr>
+      <w:r>
+        <w:rPr>
+          <w:rFonts w:eastAsiaTheme="minorEastAsia"/>
+          <w:b/>
+          <w:bCs/>
+        </w:rPr>
+        <w:lastRenderedPageBreak/>
         <w:t>Question 2a):</w:t>
       </w:r>
       <w:r>
@@ -6095,7 +6133,7 @@
             <w:rPr>
               <w:rFonts w:ascii="Cambria Math" w:eastAsiaTheme="minorEastAsia" w:hAnsi="Cambria Math"/>
             </w:rPr>
-            <m:t>X=x)×</m:t>
+            <m:t>X=x</m:t>
           </m:r>
           <m:r>
             <m:rPr>
@@ -6104,7 +6142,7 @@
             <w:rPr>
               <w:rFonts w:ascii="Cambria Math" w:eastAsiaTheme="minorEastAsia" w:hAnsi="Cambria Math"/>
             </w:rPr>
-            <m:t>P(</m:t>
+            <m:t>)×P(</m:t>
           </m:r>
           <m:r>
             <w:rPr>
@@ -6330,13 +6368,7 @@
                 <w:rPr>
                   <w:rFonts w:ascii="Cambria Math" w:eastAsiaTheme="minorEastAsia" w:hAnsi="Cambria Math"/>
                 </w:rPr>
-                <m:t>X=x,Y=</m:t>
-              </m:r>
-              <m:r>
-                <w:rPr>
-                  <w:rFonts w:ascii="Cambria Math" w:eastAsiaTheme="minorEastAsia" w:hAnsi="Cambria Math"/>
-                </w:rPr>
-                <m:t>xz</m:t>
+                <m:t>X=x,Y=xz</m:t>
               </m:r>
             </m:e>
           </m:d>
@@ -6368,19 +6400,13 @@
             </m:e>
           </m:d>
           <m:r>
-            <w:rPr>
-              <w:rFonts w:ascii="Cambria Math" w:eastAsiaTheme="minorEastAsia" w:hAnsi="Cambria Math"/>
-            </w:rPr>
-            <m:t>×</m:t>
-          </m:r>
-          <m:r>
             <m:rPr>
               <m:scr m:val="double-struck"/>
             </m:rPr>
             <w:rPr>
               <w:rFonts w:ascii="Cambria Math" w:eastAsiaTheme="minorEastAsia" w:hAnsi="Cambria Math"/>
             </w:rPr>
-            <m:t>P</m:t>
+            <m:t>×P</m:t>
           </m:r>
           <m:d>
             <m:dPr>
@@ -7389,19 +7415,7 @@
                 <w:rPr>
                   <w:rFonts w:ascii="Cambria Math" w:eastAsiaTheme="minorEastAsia" w:hAnsi="Cambria Math"/>
                 </w:rPr>
-                <m:t>XY</m:t>
-              </m:r>
-              <m:r>
-                <w:rPr>
-                  <w:rFonts w:ascii="Cambria Math" w:eastAsiaTheme="minorEastAsia" w:hAnsi="Cambria Math"/>
-                </w:rPr>
-                <m:t>=</m:t>
-              </m:r>
-              <m:r>
-                <w:rPr>
-                  <w:rFonts w:ascii="Cambria Math" w:eastAsiaTheme="minorEastAsia" w:hAnsi="Cambria Math"/>
-                </w:rPr>
-                <m:t>1</m:t>
+                <m:t>XY=1</m:t>
               </m:r>
             </m:e>
           </m:d>
@@ -7441,6 +7455,9 @@
             </m:den>
           </m:f>
           <m:r>
+            <m:rPr>
+              <m:sty m:val="p"/>
+            </m:rPr>
             <w:rPr>
               <w:rFonts w:eastAsiaTheme="minorEastAsia"/>
             </w:rPr>
@@ -7455,31 +7472,13 @@
             <w:rPr>
               <w:rFonts w:ascii="Cambria Math" w:eastAsiaTheme="minorEastAsia" w:hAnsi="Cambria Math"/>
             </w:rPr>
-            <m:t>P</m:t>
+            <m:t>P(</m:t>
           </m:r>
           <m:r>
             <w:rPr>
               <w:rFonts w:ascii="Cambria Math" w:eastAsiaTheme="minorEastAsia" w:hAnsi="Cambria Math"/>
             </w:rPr>
-            <m:t>(</m:t>
-          </m:r>
-          <m:r>
-            <w:rPr>
-              <w:rFonts w:ascii="Cambria Math" w:eastAsiaTheme="minorEastAsia" w:hAnsi="Cambria Math"/>
-            </w:rPr>
-            <m:t>XY</m:t>
-          </m:r>
-          <m:r>
-            <w:rPr>
-              <w:rFonts w:ascii="Cambria Math" w:eastAsiaTheme="minorEastAsia" w:hAnsi="Cambria Math"/>
-            </w:rPr>
-            <m:t>=</m:t>
-          </m:r>
-          <m:r>
-            <w:rPr>
-              <w:rFonts w:ascii="Cambria Math" w:eastAsiaTheme="minorEastAsia" w:hAnsi="Cambria Math"/>
-            </w:rPr>
-            <m:t>-1)</m:t>
+            <m:t>XY=-1)</m:t>
           </m:r>
           <m:r>
             <m:rPr>
@@ -7568,19 +7567,13 @@
             </m:e>
           </m:d>
           <m:r>
-            <w:rPr>
-              <w:rFonts w:ascii="Cambria Math" w:eastAsiaTheme="minorEastAsia" w:hAnsi="Cambria Math"/>
-            </w:rPr>
-            <m:t>×</m:t>
-          </m:r>
-          <m:r>
             <m:rPr>
               <m:scr m:val="double-struck"/>
             </m:rPr>
             <w:rPr>
               <w:rFonts w:ascii="Cambria Math" w:eastAsiaTheme="minorEastAsia" w:hAnsi="Cambria Math"/>
             </w:rPr>
-            <m:t>P</m:t>
+            <m:t>×P</m:t>
           </m:r>
           <m:d>
             <m:dPr>
@@ -7696,12 +7689,6 @@
               </m:r>
             </m:den>
           </m:f>
-          <m:r>
-            <w:rPr>
-              <w:rFonts w:ascii="Cambria Math" w:eastAsiaTheme="minorEastAsia" w:hAnsi="Cambria Math"/>
-            </w:rPr>
-            <m:t>=</m:t>
-          </m:r>
           <m:r>
             <m:rPr>
               <m:scr m:val="double-struck"/>
@@ -7709,13 +7696,13 @@
             <w:rPr>
               <w:rFonts w:ascii="Cambria Math" w:eastAsiaTheme="minorEastAsia" w:hAnsi="Cambria Math"/>
             </w:rPr>
-            <m:t>P</m:t>
+            <m:t>=P(</m:t>
           </m:r>
           <m:r>
             <w:rPr>
               <w:rFonts w:ascii="Cambria Math" w:eastAsiaTheme="minorEastAsia" w:hAnsi="Cambria Math"/>
             </w:rPr>
-            <m:t>(X=x,XY=z)</m:t>
+            <m:t>X=x,XY=z)</m:t>
           </m:r>
         </m:oMath>
       </m:oMathPara>
@@ -7730,7 +7717,165 @@
         <w:rPr>
           <w:rFonts w:eastAsiaTheme="minorEastAsia"/>
         </w:rPr>
-        <w:t xml:space="preserve">And as this holds for all </w:t>
+        <w:t>More succinctly by the conditional expectation:</w:t>
+      </w:r>
+    </w:p>
+    <w:p>
+      <w:pPr>
+        <w:rPr>
+          <w:rFonts w:eastAsiaTheme="minorEastAsia"/>
+        </w:rPr>
+      </w:pPr>
+      <m:oMathPara>
+        <m:oMath>
+          <m:r>
+            <m:rPr>
+              <m:scr m:val="double-struck"/>
+            </m:rPr>
+            <w:rPr>
+              <w:rFonts w:ascii="Cambria Math" w:eastAsiaTheme="minorEastAsia" w:hAnsi="Cambria Math"/>
+            </w:rPr>
+            <m:t>P</m:t>
+          </m:r>
+          <m:d>
+            <m:dPr>
+              <m:endChr m:val="|"/>
+              <m:ctrlPr>
+                <w:rPr>
+                  <w:rFonts w:ascii="Cambria Math" w:eastAsiaTheme="minorEastAsia" w:hAnsi="Cambria Math"/>
+                  <w:i/>
+                </w:rPr>
+              </m:ctrlPr>
+            </m:dPr>
+            <m:e>
+              <m:r>
+                <w:rPr>
+                  <w:rFonts w:ascii="Cambria Math" w:eastAsiaTheme="minorEastAsia" w:hAnsi="Cambria Math"/>
+                </w:rPr>
+                <m:t xml:space="preserve">XY=z </m:t>
+              </m:r>
+            </m:e>
+          </m:d>
+          <m:r>
+            <w:rPr>
+              <w:rFonts w:ascii="Cambria Math" w:eastAsiaTheme="minorEastAsia" w:hAnsi="Cambria Math"/>
+            </w:rPr>
+            <m:t xml:space="preserve"> X=x)=</m:t>
+          </m:r>
+          <m:r>
+            <m:rPr>
+              <m:scr m:val="double-struck"/>
+            </m:rPr>
+            <w:rPr>
+              <w:rFonts w:ascii="Cambria Math" w:eastAsiaTheme="minorEastAsia" w:hAnsi="Cambria Math"/>
+            </w:rPr>
+            <m:t>P</m:t>
+          </m:r>
+          <m:d>
+            <m:dPr>
+              <m:ctrlPr>
+                <w:rPr>
+                  <w:rFonts w:ascii="Cambria Math" w:eastAsiaTheme="minorEastAsia" w:hAnsi="Cambria Math"/>
+                  <w:i/>
+                </w:rPr>
+              </m:ctrlPr>
+            </m:dPr>
+            <m:e>
+              <m:r>
+                <w:rPr>
+                  <w:rFonts w:ascii="Cambria Math" w:eastAsiaTheme="minorEastAsia" w:hAnsi="Cambria Math"/>
+                </w:rPr>
+                <m:t>Y=xz</m:t>
+              </m:r>
+            </m:e>
+          </m:d>
+          <m:r>
+            <w:rPr>
+              <w:rFonts w:ascii="Cambria Math" w:eastAsiaTheme="minorEastAsia" w:hAnsi="Cambria Math"/>
+            </w:rPr>
+            <m:t>=</m:t>
+          </m:r>
+          <m:f>
+            <m:fPr>
+              <m:ctrlPr>
+                <w:rPr>
+                  <w:rFonts w:ascii="Cambria Math" w:eastAsiaTheme="minorEastAsia" w:hAnsi="Cambria Math"/>
+                  <w:i/>
+                </w:rPr>
+              </m:ctrlPr>
+            </m:fPr>
+            <m:num>
+              <m:r>
+                <w:rPr>
+                  <w:rFonts w:ascii="Cambria Math" w:eastAsiaTheme="minorEastAsia" w:hAnsi="Cambria Math"/>
+                </w:rPr>
+                <m:t>1</m:t>
+              </m:r>
+            </m:num>
+            <m:den>
+              <m:r>
+                <w:rPr>
+                  <w:rFonts w:ascii="Cambria Math" w:eastAsiaTheme="minorEastAsia" w:hAnsi="Cambria Math"/>
+                </w:rPr>
+                <m:t>2</m:t>
+              </m:r>
+            </m:den>
+          </m:f>
+          <m:r>
+            <w:rPr>
+              <w:rFonts w:ascii="Cambria Math" w:eastAsiaTheme="minorEastAsia" w:hAnsi="Cambria Math"/>
+            </w:rPr>
+            <m:t>=</m:t>
+          </m:r>
+          <m:r>
+            <m:rPr>
+              <m:scr m:val="double-struck"/>
+            </m:rPr>
+            <w:rPr>
+              <w:rFonts w:ascii="Cambria Math" w:eastAsiaTheme="minorEastAsia" w:hAnsi="Cambria Math"/>
+            </w:rPr>
+            <m:t>P</m:t>
+          </m:r>
+          <m:r>
+            <w:rPr>
+              <w:rFonts w:ascii="Cambria Math" w:eastAsiaTheme="minorEastAsia" w:hAnsi="Cambria Math"/>
+            </w:rPr>
+            <m:t>(XY=z)</m:t>
+          </m:r>
+        </m:oMath>
+      </m:oMathPara>
+    </w:p>
+    <w:p>
+      <w:pPr>
+        <w:rPr>
+          <w:rFonts w:eastAsiaTheme="minorEastAsia"/>
+        </w:rPr>
+      </w:pPr>
+      <w:r>
+        <w:rPr>
+          <w:rFonts w:eastAsiaTheme="minorEastAsia"/>
+        </w:rPr>
+        <w:t xml:space="preserve">For all </w:t>
+      </w:r>
+      <m:oMath>
+        <m:r>
+          <w:rPr>
+            <w:rFonts w:ascii="Cambria Math" w:eastAsiaTheme="minorEastAsia" w:hAnsi="Cambria Math"/>
+          </w:rPr>
+          <m:t>x,z∈{±1}</m:t>
+        </m:r>
+      </m:oMath>
+      <w:r>
+        <w:rPr>
+          <w:rFonts w:eastAsiaTheme="minorEastAsia"/>
+        </w:rPr>
+        <w:t>. As t</w:t>
+      </w:r>
+      <w:r>
+        <w:rPr>
+          <w:rFonts w:eastAsiaTheme="minorEastAsia"/>
+        </w:rPr>
+        <w:t xml:space="preserve">his holds for all </w:t>
       </w:r>
       <m:oMath>
         <m:r>
@@ -7830,12 +7975,34 @@
           <w:rFonts w:eastAsiaTheme="minorEastAsia"/>
         </w:rPr>
       </w:pPr>
+    </w:p>
+    <w:p>
+      <w:pPr>
+        <w:rPr>
+          <w:rFonts w:eastAsiaTheme="minorEastAsia"/>
+        </w:rPr>
+      </w:pPr>
+    </w:p>
+    <w:p>
+      <w:pPr>
+        <w:rPr>
+          <w:rFonts w:eastAsiaTheme="minorEastAsia"/>
+        </w:rPr>
+      </w:pPr>
+    </w:p>
+    <w:p>
+      <w:pPr>
+        <w:rPr>
+          <w:rFonts w:eastAsiaTheme="minorEastAsia"/>
+        </w:rPr>
+      </w:pPr>
       <w:r>
         <w:rPr>
           <w:rFonts w:eastAsiaTheme="minorEastAsia"/>
           <w:b/>
           <w:bCs/>
         </w:rPr>
+        <w:lastRenderedPageBreak/>
         <w:t>Question 2b):</w:t>
       </w:r>
       <w:r>
@@ -7909,25 +8076,19 @@
             </m:e>
           </m:d>
           <m:r>
-            <w:rPr>
-              <w:rFonts w:ascii="Cambria Math" w:eastAsiaTheme="minorEastAsia" w:hAnsi="Cambria Math"/>
-            </w:rPr>
-            <m:t>=</m:t>
-          </m:r>
-          <m:r>
             <m:rPr>
               <m:scr m:val="double-struck"/>
             </m:rPr>
             <w:rPr>
               <w:rFonts w:ascii="Cambria Math" w:eastAsiaTheme="minorEastAsia" w:hAnsi="Cambria Math"/>
             </w:rPr>
-            <m:t>P</m:t>
+            <m:t>=P(</m:t>
           </m:r>
           <m:r>
             <w:rPr>
               <w:rFonts w:ascii="Cambria Math" w:eastAsiaTheme="minorEastAsia" w:hAnsi="Cambria Math"/>
             </w:rPr>
-            <m:t>(X=a)×</m:t>
+            <m:t>X=a</m:t>
           </m:r>
           <m:r>
             <m:rPr>
@@ -7936,13 +8097,13 @@
             <w:rPr>
               <w:rFonts w:ascii="Cambria Math" w:eastAsiaTheme="minorEastAsia" w:hAnsi="Cambria Math"/>
             </w:rPr>
-            <m:t>P</m:t>
+            <m:t>)×P(</m:t>
           </m:r>
           <m:r>
             <w:rPr>
               <w:rFonts w:ascii="Cambria Math" w:eastAsiaTheme="minorEastAsia" w:hAnsi="Cambria Math"/>
             </w:rPr>
-            <m:t>(Y=b)×</m:t>
+            <m:t>Y=b</m:t>
           </m:r>
           <m:r>
             <m:rPr>
@@ -7951,13 +8112,13 @@
             <w:rPr>
               <w:rFonts w:ascii="Cambria Math" w:eastAsiaTheme="minorEastAsia" w:hAnsi="Cambria Math"/>
             </w:rPr>
-            <m:t>P</m:t>
+            <m:t>)×P(</m:t>
           </m:r>
           <m:r>
             <w:rPr>
               <w:rFonts w:ascii="Cambria Math" w:eastAsiaTheme="minorEastAsia" w:hAnsi="Cambria Math"/>
             </w:rPr>
-            <m:t>(XY=c)</m:t>
+            <m:t>XY=c)</m:t>
           </m:r>
         </m:oMath>
       </m:oMathPara>
@@ -8008,14 +8169,29 @@
         </w:rPr>
         <w:t xml:space="preserve">. Using the counterexample </w:t>
       </w:r>
+      <w:r>
+        <w:rPr>
+          <w:rFonts w:eastAsiaTheme="minorEastAsia"/>
+        </w:rPr>
+        <w:t>“</w:t>
+      </w:r>
       <m:oMath>
         <m:r>
+          <m:rPr>
+            <m:sty m:val="bi"/>
+          </m:rPr>
           <w:rPr>
             <w:rFonts w:ascii="Cambria Math" w:eastAsiaTheme="minorEastAsia" w:hAnsi="Cambria Math"/>
           </w:rPr>
-          <m:t>a=b=c=1:</m:t>
+          <m:t>a=b=c=1</m:t>
         </m:r>
       </m:oMath>
+      <w:r>
+        <w:rPr>
+          <w:rFonts w:eastAsiaTheme="minorEastAsia"/>
+        </w:rPr>
+        <w:t>”:</w:t>
+      </w:r>
     </w:p>
     <w:p>
       <w:pPr>
@@ -8053,19 +8229,13 @@
             </m:e>
           </m:d>
           <m:r>
-            <w:rPr>
-              <w:rFonts w:ascii="Cambria Math" w:eastAsiaTheme="minorEastAsia" w:hAnsi="Cambria Math"/>
-            </w:rPr>
-            <m:t>=</m:t>
-          </m:r>
-          <m:r>
             <m:rPr>
               <m:scr m:val="double-struck"/>
             </m:rPr>
             <w:rPr>
               <w:rFonts w:ascii="Cambria Math" w:eastAsiaTheme="minorEastAsia" w:hAnsi="Cambria Math"/>
             </w:rPr>
-            <m:t>P</m:t>
+            <m:t>=P</m:t>
           </m:r>
           <m:d>
             <m:dPr>
@@ -8249,19 +8419,13 @@
             </m:e>
           </m:d>
           <m:r>
-            <w:rPr>
-              <w:rFonts w:ascii="Cambria Math" w:eastAsiaTheme="minorEastAsia" w:hAnsi="Cambria Math"/>
-            </w:rPr>
-            <m:t>×</m:t>
-          </m:r>
-          <m:r>
             <m:rPr>
               <m:scr m:val="double-struck"/>
             </m:rPr>
             <w:rPr>
               <w:rFonts w:ascii="Cambria Math" w:eastAsiaTheme="minorEastAsia" w:hAnsi="Cambria Math"/>
             </w:rPr>
-            <m:t>P</m:t>
+            <m:t>×P</m:t>
           </m:r>
           <m:d>
             <m:dPr>
@@ -8281,12 +8445,6 @@
               </m:r>
             </m:e>
           </m:d>
-          <m:r>
-            <w:rPr>
-              <w:rFonts w:ascii="Cambria Math" w:eastAsiaTheme="minorEastAsia" w:hAnsi="Cambria Math"/>
-            </w:rPr>
-            <m:t>×</m:t>
-          </m:r>
           <m:r>
             <m:rPr>
               <m:scr m:val="double-struck"/>
@@ -8294,7 +8452,7 @@
             <w:rPr>
               <w:rFonts w:ascii="Cambria Math" w:eastAsiaTheme="minorEastAsia" w:hAnsi="Cambria Math"/>
             </w:rPr>
-            <m:t>P</m:t>
+            <m:t>×P</m:t>
           </m:r>
           <m:d>
             <m:dPr>
@@ -8598,7 +8756,259 @@
           <w:b/>
           <w:bCs/>
         </w:rPr>
-        <w:lastRenderedPageBreak/>
+        <w:t>Additionally,</w:t>
+      </w:r>
+      <w:r>
+        <w:rPr>
+          <w:rFonts w:eastAsiaTheme="minorEastAsia"/>
+        </w:rPr>
+        <w:t xml:space="preserve"> note that the 3 random variables satisfy the deterministic constraint:</w:t>
+      </w:r>
+    </w:p>
+    <w:p>
+      <w:pPr>
+        <w:rPr>
+          <w:rFonts w:eastAsiaTheme="minorEastAsia"/>
+        </w:rPr>
+      </w:pPr>
+      <m:oMathPara>
+        <m:oMath>
+          <m:d>
+            <m:dPr>
+              <m:ctrlPr>
+                <w:rPr>
+                  <w:rFonts w:ascii="Cambria Math" w:eastAsiaTheme="minorEastAsia" w:hAnsi="Cambria Math"/>
+                  <w:i/>
+                </w:rPr>
+              </m:ctrlPr>
+            </m:dPr>
+            <m:e>
+              <m:r>
+                <w:rPr>
+                  <w:rFonts w:ascii="Cambria Math" w:eastAsiaTheme="minorEastAsia" w:hAnsi="Cambria Math"/>
+                </w:rPr>
+                <m:t>X</m:t>
+              </m:r>
+            </m:e>
+          </m:d>
+          <m:d>
+            <m:dPr>
+              <m:ctrlPr>
+                <w:rPr>
+                  <w:rFonts w:ascii="Cambria Math" w:eastAsiaTheme="minorEastAsia" w:hAnsi="Cambria Math"/>
+                  <w:i/>
+                </w:rPr>
+              </m:ctrlPr>
+            </m:dPr>
+            <m:e>
+              <m:r>
+                <w:rPr>
+                  <w:rFonts w:ascii="Cambria Math" w:eastAsiaTheme="minorEastAsia" w:hAnsi="Cambria Math"/>
+                </w:rPr>
+                <m:t>XY</m:t>
+              </m:r>
+            </m:e>
+          </m:d>
+          <m:d>
+            <m:dPr>
+              <m:ctrlPr>
+                <w:rPr>
+                  <w:rFonts w:ascii="Cambria Math" w:eastAsiaTheme="minorEastAsia" w:hAnsi="Cambria Math"/>
+                  <w:i/>
+                </w:rPr>
+              </m:ctrlPr>
+            </m:dPr>
+            <m:e>
+              <m:r>
+                <w:rPr>
+                  <w:rFonts w:ascii="Cambria Math" w:eastAsiaTheme="minorEastAsia" w:hAnsi="Cambria Math"/>
+                </w:rPr>
+                <m:t>Y</m:t>
+              </m:r>
+            </m:e>
+          </m:d>
+          <m:r>
+            <w:rPr>
+              <w:rFonts w:ascii="Cambria Math" w:eastAsiaTheme="minorEastAsia" w:hAnsi="Cambria Math"/>
+            </w:rPr>
+            <m:t>=</m:t>
+          </m:r>
+          <m:sSup>
+            <m:sSupPr>
+              <m:ctrlPr>
+                <w:rPr>
+                  <w:rFonts w:ascii="Cambria Math" w:eastAsiaTheme="minorEastAsia" w:hAnsi="Cambria Math"/>
+                  <w:i/>
+                </w:rPr>
+              </m:ctrlPr>
+            </m:sSupPr>
+            <m:e>
+              <m:r>
+                <w:rPr>
+                  <w:rFonts w:ascii="Cambria Math" w:eastAsiaTheme="minorEastAsia" w:hAnsi="Cambria Math"/>
+                </w:rPr>
+                <m:t>X</m:t>
+              </m:r>
+            </m:e>
+            <m:sup>
+              <m:r>
+                <w:rPr>
+                  <w:rFonts w:ascii="Cambria Math" w:eastAsiaTheme="minorEastAsia" w:hAnsi="Cambria Math"/>
+                </w:rPr>
+                <m:t>2</m:t>
+              </m:r>
+            </m:sup>
+          </m:sSup>
+          <m:sSup>
+            <m:sSupPr>
+              <m:ctrlPr>
+                <w:rPr>
+                  <w:rFonts w:ascii="Cambria Math" w:eastAsiaTheme="minorEastAsia" w:hAnsi="Cambria Math"/>
+                  <w:i/>
+                </w:rPr>
+              </m:ctrlPr>
+            </m:sSupPr>
+            <m:e>
+              <m:r>
+                <w:rPr>
+                  <w:rFonts w:ascii="Cambria Math" w:eastAsiaTheme="minorEastAsia" w:hAnsi="Cambria Math"/>
+                </w:rPr>
+                <m:t>Y</m:t>
+              </m:r>
+            </m:e>
+            <m:sup>
+              <m:r>
+                <w:rPr>
+                  <w:rFonts w:ascii="Cambria Math" w:eastAsiaTheme="minorEastAsia" w:hAnsi="Cambria Math"/>
+                </w:rPr>
+                <m:t>2</m:t>
+              </m:r>
+            </m:sup>
+          </m:sSup>
+          <m:r>
+            <w:rPr>
+              <w:rFonts w:ascii="Cambria Math" w:eastAsiaTheme="minorEastAsia" w:hAnsi="Cambria Math"/>
+            </w:rPr>
+            <m:t>=1</m:t>
+          </m:r>
+        </m:oMath>
+      </m:oMathPara>
+    </w:p>
+    <w:p>
+      <w:pPr>
+        <w:rPr>
+          <w:rFonts w:eastAsiaTheme="minorEastAsia"/>
+        </w:rPr>
+      </w:pPr>
+      <w:r>
+        <w:rPr>
+          <w:rFonts w:eastAsiaTheme="minorEastAsia"/>
+        </w:rPr>
+        <w:t xml:space="preserve">This shows that </w:t>
+      </w:r>
+      <w:r>
+        <w:rPr>
+          <w:rFonts w:eastAsiaTheme="minorEastAsia"/>
+        </w:rPr>
+        <w:t xml:space="preserve">the 3 random variables </w:t>
+      </w:r>
+      <w:r>
+        <w:rPr>
+          <w:rFonts w:eastAsiaTheme="minorEastAsia"/>
+        </w:rPr>
+        <w:t xml:space="preserve">cannot be mutually independent, since three independent random variables would have </w:t>
+      </w:r>
+      <m:oMath>
+        <m:r>
+          <m:rPr>
+            <m:scr m:val="double-struck"/>
+            <m:sty m:val="p"/>
+          </m:rPr>
+          <w:rPr>
+            <w:rFonts w:ascii="Cambria Math" w:eastAsiaTheme="minorEastAsia" w:hAnsi="Cambria Math"/>
+          </w:rPr>
+          <m:t>P</m:t>
+        </m:r>
+        <m:r>
+          <w:rPr>
+            <w:rFonts w:ascii="Cambria Math" w:eastAsiaTheme="minorEastAsia" w:hAnsi="Cambria Math"/>
+          </w:rPr>
+          <m:t>(X⋅XY⋅Y=1)=</m:t>
+        </m:r>
+        <m:f>
+          <m:fPr>
+            <m:ctrlPr>
+              <w:rPr>
+                <w:rFonts w:ascii="Cambria Math" w:eastAsiaTheme="minorEastAsia" w:hAnsi="Cambria Math"/>
+              </w:rPr>
+            </m:ctrlPr>
+          </m:fPr>
+          <m:num>
+            <m:r>
+              <w:rPr>
+                <w:rFonts w:ascii="Cambria Math" w:eastAsiaTheme="minorEastAsia" w:hAnsi="Cambria Math"/>
+              </w:rPr>
+              <m:t>1</m:t>
+            </m:r>
+          </m:num>
+          <m:den>
+            <m:r>
+              <w:rPr>
+                <w:rFonts w:ascii="Cambria Math" w:eastAsiaTheme="minorEastAsia" w:hAnsi="Cambria Math"/>
+              </w:rPr>
+              <m:t>2</m:t>
+            </m:r>
+          </m:den>
+        </m:f>
+        <m:r>
+          <m:rPr>
+            <m:sty m:val="p"/>
+          </m:rPr>
+          <w:rPr>
+            <w:rFonts w:ascii="Cambria Math" w:eastAsiaTheme="minorEastAsia" w:hAnsi="Cambria Math"/>
+          </w:rPr>
+          <m:t>≠</m:t>
+        </m:r>
+        <m:r>
+          <w:rPr>
+            <w:rFonts w:ascii="Cambria Math" w:eastAsiaTheme="minorEastAsia" w:hAnsi="Cambria Math"/>
+          </w:rPr>
+          <m:t>1.</m:t>
+        </m:r>
+      </m:oMath>
+    </w:p>
+    <w:p>
+      <w:pPr>
+        <w:rPr>
+          <w:rFonts w:eastAsiaTheme="minorEastAsia"/>
+          <w:b/>
+          <w:bCs/>
+        </w:rPr>
+      </w:pPr>
+    </w:p>
+    <w:p>
+      <w:pPr>
+        <w:rPr>
+          <w:rFonts w:eastAsiaTheme="minorEastAsia"/>
+          <w:b/>
+          <w:bCs/>
+        </w:rPr>
+      </w:pPr>
+    </w:p>
+    <w:p>
+      <w:pPr>
+        <w:rPr>
+          <w:rFonts w:eastAsiaTheme="minorEastAsia"/>
+          <w:b/>
+          <w:bCs/>
+        </w:rPr>
+      </w:pPr>
+      <w:r>
+        <w:rPr>
+          <w:rFonts w:eastAsiaTheme="minorEastAsia"/>
+          <w:b/>
+          <w:bCs/>
+        </w:rPr>
         <w:t xml:space="preserve">Question 3a): </w:t>
       </w:r>
       <w:r>
@@ -8714,25 +9124,19 @@
           </m:e>
         </m:d>
         <m:r>
-          <w:rPr>
-            <w:rFonts w:ascii="Cambria Math" w:eastAsiaTheme="minorEastAsia" w:hAnsi="Cambria Math"/>
-          </w:rPr>
-          <m:t>=</m:t>
-        </m:r>
-        <m:r>
           <m:rPr>
             <m:scr m:val="double-struck"/>
           </m:rPr>
           <w:rPr>
             <w:rFonts w:ascii="Cambria Math" w:eastAsiaTheme="minorEastAsia" w:hAnsi="Cambria Math"/>
           </w:rPr>
-          <m:t>P</m:t>
+          <m:t>=P(</m:t>
         </m:r>
         <m:r>
           <w:rPr>
             <w:rFonts w:ascii="Cambria Math" w:eastAsiaTheme="minorEastAsia" w:hAnsi="Cambria Math"/>
           </w:rPr>
-          <m:t>(X≤t)</m:t>
+          <m:t>X≤t)</m:t>
         </m:r>
       </m:oMath>
       <w:r>
@@ -8820,19 +9224,13 @@
             </m:e>
           </m:d>
           <m:r>
-            <w:rPr>
-              <w:rFonts w:ascii="Cambria Math" w:eastAsiaTheme="minorEastAsia" w:hAnsi="Cambria Math"/>
-            </w:rPr>
-            <m:t>=</m:t>
-          </m:r>
-          <m:r>
             <m:rPr>
               <m:scr m:val="double-struck"/>
             </m:rPr>
             <w:rPr>
               <w:rFonts w:ascii="Cambria Math" w:eastAsiaTheme="minorEastAsia" w:hAnsi="Cambria Math"/>
             </w:rPr>
-            <m:t>P</m:t>
+            <m:t>=P</m:t>
           </m:r>
           <m:d>
             <m:dPr>
@@ -8852,12 +9250,6 @@
               </m:r>
             </m:e>
           </m:d>
-          <m:r>
-            <w:rPr>
-              <w:rFonts w:ascii="Cambria Math" w:eastAsiaTheme="minorEastAsia" w:hAnsi="Cambria Math"/>
-            </w:rPr>
-            <m:t>×</m:t>
-          </m:r>
           <m:r>
             <m:rPr>
               <m:scr m:val="double-struck"/>
@@ -8865,7 +9257,7 @@
             <w:rPr>
               <w:rFonts w:ascii="Cambria Math" w:eastAsiaTheme="minorEastAsia" w:hAnsi="Cambria Math"/>
             </w:rPr>
-            <m:t>P</m:t>
+            <m:t>×P</m:t>
           </m:r>
           <m:d>
             <m:dPr>
@@ -9258,14 +9650,78 @@
       <w:pPr>
         <w:rPr>
           <w:rFonts w:eastAsiaTheme="minorEastAsia"/>
-        </w:rPr>
-      </w:pPr>
-      <w:r>
-        <w:rPr>
-          <w:rFonts w:eastAsiaTheme="minorEastAsia"/>
           <w:b/>
           <w:bCs/>
         </w:rPr>
+      </w:pPr>
+    </w:p>
+    <w:p>
+      <w:pPr>
+        <w:rPr>
+          <w:rFonts w:eastAsiaTheme="minorEastAsia"/>
+          <w:b/>
+          <w:bCs/>
+        </w:rPr>
+      </w:pPr>
+    </w:p>
+    <w:p>
+      <w:pPr>
+        <w:rPr>
+          <w:rFonts w:eastAsiaTheme="minorEastAsia"/>
+          <w:b/>
+          <w:bCs/>
+        </w:rPr>
+      </w:pPr>
+    </w:p>
+    <w:p>
+      <w:pPr>
+        <w:rPr>
+          <w:rFonts w:eastAsiaTheme="minorEastAsia"/>
+          <w:b/>
+          <w:bCs/>
+        </w:rPr>
+      </w:pPr>
+    </w:p>
+    <w:p>
+      <w:pPr>
+        <w:rPr>
+          <w:rFonts w:eastAsiaTheme="minorEastAsia"/>
+          <w:b/>
+          <w:bCs/>
+        </w:rPr>
+      </w:pPr>
+    </w:p>
+    <w:p>
+      <w:pPr>
+        <w:rPr>
+          <w:rFonts w:eastAsiaTheme="minorEastAsia"/>
+          <w:b/>
+          <w:bCs/>
+        </w:rPr>
+      </w:pPr>
+    </w:p>
+    <w:p>
+      <w:pPr>
+        <w:rPr>
+          <w:rFonts w:eastAsiaTheme="minorEastAsia"/>
+          <w:b/>
+          <w:bCs/>
+        </w:rPr>
+      </w:pPr>
+    </w:p>
+    <w:p>
+      <w:pPr>
+        <w:rPr>
+          <w:rFonts w:eastAsiaTheme="minorEastAsia"/>
+        </w:rPr>
+      </w:pPr>
+      <w:r>
+        <w:rPr>
+          <w:rFonts w:eastAsiaTheme="minorEastAsia"/>
+          <w:b/>
+          <w:bCs/>
+        </w:rPr>
+        <w:lastRenderedPageBreak/>
         <w:t xml:space="preserve">Question 3b): </w:t>
       </w:r>
       <w:r>
@@ -9407,13 +9863,7 @@
           <w:rPr>
             <w:rFonts w:ascii="Cambria Math" w:eastAsiaTheme="minorEastAsia" w:hAnsi="Cambria Math"/>
           </w:rPr>
-          <m:t xml:space="preserve">, </m:t>
-        </m:r>
-        <m:r>
-          <w:rPr>
-            <w:rFonts w:ascii="Cambria Math" w:eastAsiaTheme="minorEastAsia" w:hAnsi="Cambria Math"/>
-          </w:rPr>
-          <m:t>g(Y)</m:t>
+          <m:t>, g(Y)</m:t>
         </m:r>
       </m:oMath>
       <w:r>
@@ -9457,13 +9907,7 @@
           <w:rPr>
             <w:rFonts w:ascii="Cambria Math" w:eastAsiaTheme="minorEastAsia" w:hAnsi="Cambria Math"/>
           </w:rPr>
-          <m:t>A,B</m:t>
-        </m:r>
-        <m:r>
-          <w:rPr>
-            <w:rFonts w:ascii="Cambria Math" w:eastAsiaTheme="minorEastAsia" w:hAnsi="Cambria Math"/>
-          </w:rPr>
-          <m:t>⊂</m:t>
+          <m:t>A,B⊂</m:t>
         </m:r>
         <m:r>
           <m:rPr>
@@ -9504,55 +9948,31 @@
             <w:rPr>
               <w:rFonts w:ascii="Cambria Math" w:eastAsiaTheme="minorEastAsia" w:hAnsi="Cambria Math"/>
             </w:rPr>
-            <m:t>f</m:t>
+            <m:t>f(X)</m:t>
+          </m:r>
+          <m:r>
+            <w:rPr>
+              <w:rFonts w:ascii="Cambria Math" w:eastAsiaTheme="minorEastAsia" w:hAnsi="Cambria Math" w:cs="Cambria Math"/>
+            </w:rPr>
+            <m:t>∈</m:t>
           </m:r>
           <m:r>
             <w:rPr>
               <w:rFonts w:ascii="Cambria Math" w:eastAsiaTheme="minorEastAsia" w:hAnsi="Cambria Math"/>
             </w:rPr>
-            <m:t>(</m:t>
+            <m:t>A,g(Y)</m:t>
+          </m:r>
+          <m:r>
+            <w:rPr>
+              <w:rFonts w:ascii="Cambria Math" w:eastAsiaTheme="minorEastAsia" w:hAnsi="Cambria Math" w:cs="Cambria Math"/>
+            </w:rPr>
+            <m:t>∈</m:t>
           </m:r>
           <m:r>
             <w:rPr>
               <w:rFonts w:ascii="Cambria Math" w:eastAsiaTheme="minorEastAsia" w:hAnsi="Cambria Math"/>
             </w:rPr>
-            <m:t>X)</m:t>
-          </m:r>
-          <m:r>
-            <w:rPr>
-              <w:rFonts w:ascii="Cambria Math" w:eastAsiaTheme="minorEastAsia" w:hAnsi="Cambria Math" w:cs="Cambria Math"/>
-            </w:rPr>
-            <m:t>∈</m:t>
-          </m:r>
-          <m:r>
-            <w:rPr>
-              <w:rFonts w:ascii="Cambria Math" w:eastAsiaTheme="minorEastAsia" w:hAnsi="Cambria Math"/>
-            </w:rPr>
-            <m:t>A,g</m:t>
-          </m:r>
-          <m:r>
-            <w:rPr>
-              <w:rFonts w:ascii="Cambria Math" w:eastAsiaTheme="minorEastAsia" w:hAnsi="Cambria Math"/>
-            </w:rPr>
-            <m:t>(</m:t>
-          </m:r>
-          <m:r>
-            <w:rPr>
-              <w:rFonts w:ascii="Cambria Math" w:eastAsiaTheme="minorEastAsia" w:hAnsi="Cambria Math"/>
-            </w:rPr>
-            <m:t>Y)</m:t>
-          </m:r>
-          <m:r>
-            <w:rPr>
-              <w:rFonts w:ascii="Cambria Math" w:eastAsiaTheme="minorEastAsia" w:hAnsi="Cambria Math" w:cs="Cambria Math"/>
-            </w:rPr>
-            <m:t>∈</m:t>
-          </m:r>
-          <m:r>
-            <w:rPr>
-              <w:rFonts w:ascii="Cambria Math" w:eastAsiaTheme="minorEastAsia" w:hAnsi="Cambria Math"/>
-            </w:rPr>
-            <m:t>B)=</m:t>
+            <m:t>B</m:t>
           </m:r>
           <m:r>
             <m:rPr>
@@ -9561,49 +9981,25 @@
             <w:rPr>
               <w:rFonts w:ascii="Cambria Math" w:eastAsiaTheme="minorEastAsia" w:hAnsi="Cambria Math"/>
             </w:rPr>
-            <m:t>P</m:t>
+            <m:t>)=P(</m:t>
           </m:r>
           <m:r>
             <w:rPr>
               <w:rFonts w:ascii="Cambria Math" w:eastAsiaTheme="minorEastAsia" w:hAnsi="Cambria Math"/>
             </w:rPr>
-            <m:t>(</m:t>
+            <m:t>f(X)</m:t>
+          </m:r>
+          <m:r>
+            <w:rPr>
+              <w:rFonts w:ascii="Cambria Math" w:eastAsiaTheme="minorEastAsia" w:hAnsi="Cambria Math" w:cs="Cambria Math"/>
+            </w:rPr>
+            <m:t>∈</m:t>
           </m:r>
           <m:r>
             <w:rPr>
               <w:rFonts w:ascii="Cambria Math" w:eastAsiaTheme="minorEastAsia" w:hAnsi="Cambria Math"/>
             </w:rPr>
-            <m:t>f</m:t>
-          </m:r>
-          <m:r>
-            <w:rPr>
-              <w:rFonts w:ascii="Cambria Math" w:eastAsiaTheme="minorEastAsia" w:hAnsi="Cambria Math"/>
-            </w:rPr>
-            <m:t>(</m:t>
-          </m:r>
-          <m:r>
-            <w:rPr>
-              <w:rFonts w:ascii="Cambria Math" w:eastAsiaTheme="minorEastAsia" w:hAnsi="Cambria Math"/>
-            </w:rPr>
-            <m:t>X)</m:t>
-          </m:r>
-          <m:r>
-            <w:rPr>
-              <w:rFonts w:ascii="Cambria Math" w:eastAsiaTheme="minorEastAsia" w:hAnsi="Cambria Math" w:cs="Cambria Math"/>
-            </w:rPr>
-            <m:t>∈</m:t>
-          </m:r>
-          <m:r>
-            <w:rPr>
-              <w:rFonts w:ascii="Cambria Math" w:eastAsiaTheme="minorEastAsia" w:hAnsi="Cambria Math"/>
-            </w:rPr>
-            <m:t>A)</m:t>
-          </m:r>
-          <m:r>
-            <w:rPr>
-              <w:rFonts w:ascii="Cambria Math" w:eastAsiaTheme="minorEastAsia" w:hAnsi="Cambria Math"/>
-            </w:rPr>
-            <m:t>×</m:t>
+            <m:t>A</m:t>
           </m:r>
           <m:r>
             <m:rPr>
@@ -9612,31 +10008,13 @@
             <w:rPr>
               <w:rFonts w:ascii="Cambria Math" w:eastAsiaTheme="minorEastAsia" w:hAnsi="Cambria Math"/>
             </w:rPr>
-            <m:t>P</m:t>
+            <m:t>)×P(</m:t>
           </m:r>
           <m:r>
             <w:rPr>
               <w:rFonts w:ascii="Cambria Math" w:eastAsiaTheme="minorEastAsia" w:hAnsi="Cambria Math"/>
             </w:rPr>
-            <m:t>(</m:t>
-          </m:r>
-          <m:r>
-            <w:rPr>
-              <w:rFonts w:ascii="Cambria Math" w:eastAsiaTheme="minorEastAsia" w:hAnsi="Cambria Math"/>
-            </w:rPr>
-            <m:t>g</m:t>
-          </m:r>
-          <m:r>
-            <w:rPr>
-              <w:rFonts w:ascii="Cambria Math" w:eastAsiaTheme="minorEastAsia" w:hAnsi="Cambria Math"/>
-            </w:rPr>
-            <m:t>(</m:t>
-          </m:r>
-          <m:r>
-            <w:rPr>
-              <w:rFonts w:ascii="Cambria Math" w:eastAsiaTheme="minorEastAsia" w:hAnsi="Cambria Math"/>
-            </w:rPr>
-            <m:t>Y)</m:t>
+            <m:t>g(Y)</m:t>
           </m:r>
           <m:r>
             <w:rPr>
@@ -9780,16 +10158,7 @@
           <w:rPr>
             <w:rFonts w:ascii="Cambria Math" w:eastAsiaTheme="minorEastAsia" w:hAnsi="Cambria Math"/>
           </w:rPr>
-          <m:t>R</m:t>
-        </m:r>
-        <m:r>
-          <m:rPr>
-            <m:sty m:val="p"/>
-          </m:rPr>
-          <w:rPr>
-            <w:rFonts w:ascii="Cambria Math" w:eastAsiaTheme="minorEastAsia" w:hAnsi="Cambria Math"/>
-          </w:rPr>
-          <m:t xml:space="preserve">, </m:t>
+          <m:t xml:space="preserve">R, </m:t>
         </m:r>
       </m:oMath>
       <w:r>
@@ -9858,13 +10227,7 @@
             <w:rPr>
               <w:rFonts w:ascii="Cambria Math" w:eastAsiaTheme="minorEastAsia" w:hAnsi="Cambria Math"/>
             </w:rPr>
-            <m:t>={X</m:t>
-          </m:r>
-          <m:r>
-            <w:rPr>
-              <w:rFonts w:ascii="Cambria Math" w:eastAsiaTheme="minorEastAsia" w:hAnsi="Cambria Math"/>
-            </w:rPr>
-            <m:t>∈</m:t>
+            <m:t>={X∈</m:t>
           </m:r>
           <m:sSup>
             <m:sSupPr>
@@ -9914,21 +10277,12 @@
             <w:rPr>
               <w:rFonts w:ascii="Cambria Math" w:eastAsiaTheme="minorEastAsia" w:hAnsi="Cambria Math"/>
             </w:rPr>
-            <m:t>}</m:t>
-          </m:r>
-          <m:r>
-            <w:rPr>
-              <w:rFonts w:ascii="Cambria Math" w:eastAsiaTheme="minorEastAsia" w:hAnsi="Cambria Math"/>
-            </w:rPr>
-            <m:t>∈</m:t>
-          </m:r>
-          <m:r>
-            <w:rPr>
-              <w:rFonts w:ascii="Cambria Math" w:eastAsiaTheme="minorEastAsia" w:hAnsi="Cambria Math"/>
-            </w:rPr>
-            <m:t>σ(X)</m:t>
-          </m:r>
-          <m:r>
+            <m:t>}∈σ(X)</m:t>
+          </m:r>
+          <m:r>
+            <m:rPr>
+              <m:sty m:val="p"/>
+            </m:rPr>
             <w:rPr>
               <w:rFonts w:eastAsiaTheme="minorEastAsia"/>
             </w:rPr>
@@ -9976,13 +10330,7 @@
                 <w:rPr>
                   <w:rFonts w:ascii="Cambria Math" w:eastAsiaTheme="minorEastAsia" w:hAnsi="Cambria Math"/>
                 </w:rPr>
-                <m:t>∈</m:t>
-              </m:r>
-              <m:r>
-                <w:rPr>
-                  <w:rFonts w:ascii="Cambria Math" w:eastAsiaTheme="minorEastAsia" w:hAnsi="Cambria Math"/>
-                </w:rPr>
-                <m:t>B</m:t>
+                <m:t>∈B</m:t>
               </m:r>
             </m:e>
           </m:d>
@@ -9993,19 +10341,7 @@
             <w:rPr>
               <w:rFonts w:ascii="Cambria Math" w:eastAsiaTheme="minorEastAsia" w:hAnsi="Cambria Math"/>
             </w:rPr>
-            <m:t>={</m:t>
-          </m:r>
-          <m:r>
-            <w:rPr>
-              <w:rFonts w:ascii="Cambria Math" w:eastAsiaTheme="minorEastAsia" w:hAnsi="Cambria Math"/>
-            </w:rPr>
-            <m:t>Y</m:t>
-          </m:r>
-          <m:r>
-            <w:rPr>
-              <w:rFonts w:ascii="Cambria Math" w:eastAsiaTheme="minorEastAsia" w:hAnsi="Cambria Math"/>
-            </w:rPr>
-            <m:t>∈</m:t>
+            <m:t>={Y∈</m:t>
           </m:r>
           <m:sSup>
             <m:sSupPr>
@@ -10055,19 +10391,7 @@
             <w:rPr>
               <w:rFonts w:ascii="Cambria Math" w:eastAsiaTheme="minorEastAsia" w:hAnsi="Cambria Math"/>
             </w:rPr>
-            <m:t>}∈σ(</m:t>
-          </m:r>
-          <m:r>
-            <w:rPr>
-              <w:rFonts w:ascii="Cambria Math" w:eastAsiaTheme="minorEastAsia" w:hAnsi="Cambria Math"/>
-            </w:rPr>
-            <m:t>Y</m:t>
-          </m:r>
-          <m:r>
-            <w:rPr>
-              <w:rFonts w:ascii="Cambria Math" w:eastAsiaTheme="minorEastAsia" w:hAnsi="Cambria Math"/>
-            </w:rPr>
-            <m:t>)</m:t>
+            <m:t>}∈σ(Y)</m:t>
           </m:r>
         </m:oMath>
       </m:oMathPara>
@@ -10151,19 +10475,7 @@
           <w:rPr>
             <w:rFonts w:ascii="Cambria Math" w:eastAsiaTheme="minorEastAsia" w:hAnsi="Cambria Math"/>
           </w:rPr>
-          <m:t>σ(</m:t>
-        </m:r>
-        <m:r>
-          <w:rPr>
-            <w:rFonts w:ascii="Cambria Math" w:eastAsiaTheme="minorEastAsia" w:hAnsi="Cambria Math"/>
-          </w:rPr>
-          <m:t>Y</m:t>
-        </m:r>
-        <m:r>
-          <w:rPr>
-            <w:rFonts w:ascii="Cambria Math" w:eastAsiaTheme="minorEastAsia" w:hAnsi="Cambria Math"/>
-          </w:rPr>
-          <m:t>)</m:t>
+          <m:t>σ(Y)</m:t>
         </m:r>
       </m:oMath>
       <w:r>
@@ -10236,13 +10548,7 @@
                 <w:rPr>
                   <w:rFonts w:ascii="Cambria Math" w:eastAsiaTheme="minorEastAsia" w:hAnsi="Cambria Math"/>
                 </w:rPr>
-                <m:t>∈A</m:t>
-              </m:r>
-              <m:r>
-                <w:rPr>
-                  <w:rFonts w:ascii="Cambria Math" w:eastAsiaTheme="minorEastAsia" w:hAnsi="Cambria Math"/>
-                </w:rPr>
-                <m:t>, g</m:t>
+                <m:t>∈A, g</m:t>
               </m:r>
               <m:d>
                 <m:dPr>
@@ -10266,13 +10572,7 @@
                 <w:rPr>
                   <w:rFonts w:ascii="Cambria Math" w:eastAsiaTheme="minorEastAsia" w:hAnsi="Cambria Math"/>
                 </w:rPr>
-                <m:t>∈</m:t>
-              </m:r>
-              <m:r>
-                <w:rPr>
-                  <w:rFonts w:ascii="Cambria Math" w:eastAsiaTheme="minorEastAsia" w:hAnsi="Cambria Math"/>
-                </w:rPr>
-                <m:t>B</m:t>
+                <m:t>∈B</m:t>
               </m:r>
               <m:ctrlPr>
                 <w:rPr>
@@ -10284,33 +10584,19 @@
           </m:d>
           <m:r>
             <m:rPr>
+              <m:scr m:val="double-struck"/>
               <m:aln/>
             </m:rPr>
             <w:rPr>
               <w:rFonts w:ascii="Cambria Math" w:eastAsiaTheme="minorEastAsia" w:hAnsi="Cambria Math"/>
             </w:rPr>
-            <m:t>=</m:t>
-          </m:r>
-          <m:r>
-            <m:rPr>
-              <m:scr m:val="double-struck"/>
-            </m:rPr>
+            <m:t>=P(</m:t>
+          </m:r>
+          <m:r>
             <w:rPr>
               <w:rFonts w:ascii="Cambria Math" w:eastAsiaTheme="minorEastAsia" w:hAnsi="Cambria Math"/>
             </w:rPr>
-            <m:t>P</m:t>
-          </m:r>
-          <m:r>
-            <w:rPr>
-              <w:rFonts w:ascii="Cambria Math" w:eastAsiaTheme="minorEastAsia" w:hAnsi="Cambria Math"/>
-            </w:rPr>
-            <m:t>(X</m:t>
-          </m:r>
-          <m:r>
-            <w:rPr>
-              <w:rFonts w:ascii="Cambria Math" w:eastAsiaTheme="minorEastAsia" w:hAnsi="Cambria Math"/>
-            </w:rPr>
-            <m:t>∈</m:t>
+            <m:t>X∈</m:t>
           </m:r>
           <m:sSup>
             <m:sSupPr>
@@ -10360,13 +10646,7 @@
             <w:rPr>
               <w:rFonts w:ascii="Cambria Math" w:eastAsiaTheme="minorEastAsia" w:hAnsi="Cambria Math"/>
             </w:rPr>
-            <m:t>, Y</m:t>
-          </m:r>
-          <m:r>
-            <w:rPr>
-              <w:rFonts w:ascii="Cambria Math" w:eastAsiaTheme="minorEastAsia" w:hAnsi="Cambria Math"/>
-            </w:rPr>
-            <m:t>∈</m:t>
+            <m:t>, Y∈</m:t>
           </m:r>
           <m:sSup>
             <m:sSupPr>
@@ -10419,6 +10699,9 @@
             <m:t>)</m:t>
           </m:r>
           <m:r>
+            <m:rPr>
+              <m:sty m:val="p"/>
+            </m:rPr>
             <w:rPr>
               <w:rFonts w:eastAsiaTheme="minorEastAsia"/>
             </w:rPr>
@@ -10428,39 +10711,19 @@
         <m:oMath>
           <m:r>
             <m:rPr>
+              <m:scr m:val="double-struck"/>
               <m:aln/>
             </m:rPr>
             <w:rPr>
               <w:rFonts w:ascii="Cambria Math" w:eastAsiaTheme="minorEastAsia" w:hAnsi="Cambria Math"/>
             </w:rPr>
-            <m:t>=</m:t>
+            <m:t>= P(</m:t>
           </m:r>
           <m:r>
             <w:rPr>
               <w:rFonts w:ascii="Cambria Math" w:eastAsiaTheme="minorEastAsia" w:hAnsi="Cambria Math"/>
             </w:rPr>
-            <m:t xml:space="preserve"> </m:t>
-          </m:r>
-          <m:r>
-            <m:rPr>
-              <m:scr m:val="double-struck"/>
-            </m:rPr>
-            <w:rPr>
-              <w:rFonts w:ascii="Cambria Math" w:eastAsiaTheme="minorEastAsia" w:hAnsi="Cambria Math"/>
-            </w:rPr>
-            <m:t>P</m:t>
-          </m:r>
-          <m:r>
-            <w:rPr>
-              <w:rFonts w:ascii="Cambria Math" w:eastAsiaTheme="minorEastAsia" w:hAnsi="Cambria Math"/>
-            </w:rPr>
-            <m:t>(X</m:t>
-          </m:r>
-          <m:r>
-            <w:rPr>
-              <w:rFonts w:ascii="Cambria Math" w:eastAsiaTheme="minorEastAsia" w:hAnsi="Cambria Math"/>
-            </w:rPr>
-            <m:t>∈</m:t>
+            <m:t>X∈</m:t>
           </m:r>
           <m:sSup>
             <m:sSupPr>
@@ -10507,25 +10770,13 @@
             </m:e>
           </m:d>
           <m:r>
-            <w:rPr>
-              <w:rFonts w:ascii="Cambria Math" w:eastAsiaTheme="minorEastAsia" w:hAnsi="Cambria Math"/>
-            </w:rPr>
-            <m:t>)×</m:t>
-          </m:r>
-          <m:r>
             <m:rPr>
               <m:scr m:val="double-struck"/>
             </m:rPr>
             <w:rPr>
               <w:rFonts w:ascii="Cambria Math" w:eastAsiaTheme="minorEastAsia" w:hAnsi="Cambria Math"/>
             </w:rPr>
-            <m:t>P</m:t>
-          </m:r>
-          <m:r>
-            <w:rPr>
-              <w:rFonts w:ascii="Cambria Math" w:eastAsiaTheme="minorEastAsia" w:hAnsi="Cambria Math"/>
-            </w:rPr>
-            <m:t>(</m:t>
+            <m:t>)×P(</m:t>
           </m:r>
           <m:r>
             <w:rPr>
@@ -10584,6 +10835,9 @@
             <m:t>)</m:t>
           </m:r>
           <m:r>
+            <m:rPr>
+              <m:sty m:val="p"/>
+            </m:rPr>
             <w:rPr>
               <w:rFonts w:eastAsiaTheme="minorEastAsia"/>
             </w:rPr>
@@ -10593,13 +10847,63 @@
         <m:oMath>
           <m:r>
             <m:rPr>
+              <m:scr m:val="double-struck"/>
               <m:aln/>
             </m:rPr>
             <w:rPr>
               <w:rFonts w:ascii="Cambria Math" w:eastAsiaTheme="minorEastAsia" w:hAnsi="Cambria Math"/>
             </w:rPr>
-            <m:t>=</m:t>
-          </m:r>
+            <m:t>=P</m:t>
+          </m:r>
+          <m:d>
+            <m:dPr>
+              <m:ctrlPr>
+                <w:rPr>
+                  <w:rFonts w:ascii="Cambria Math" w:eastAsiaTheme="minorEastAsia" w:hAnsi="Cambria Math"/>
+                  <w:i/>
+                  <w:iCs/>
+                </w:rPr>
+              </m:ctrlPr>
+            </m:dPr>
+            <m:e>
+              <m:r>
+                <w:rPr>
+                  <w:rFonts w:ascii="Cambria Math" w:eastAsiaTheme="minorEastAsia" w:hAnsi="Cambria Math"/>
+                </w:rPr>
+                <m:t>f</m:t>
+              </m:r>
+              <m:d>
+                <m:dPr>
+                  <m:ctrlPr>
+                    <w:rPr>
+                      <w:rFonts w:ascii="Cambria Math" w:eastAsiaTheme="minorEastAsia" w:hAnsi="Cambria Math"/>
+                      <w:i/>
+                    </w:rPr>
+                  </m:ctrlPr>
+                </m:dPr>
+                <m:e>
+                  <m:r>
+                    <w:rPr>
+                      <w:rFonts w:ascii="Cambria Math" w:eastAsiaTheme="minorEastAsia" w:hAnsi="Cambria Math"/>
+                    </w:rPr>
+                    <m:t>X</m:t>
+                  </m:r>
+                </m:e>
+              </m:d>
+              <m:r>
+                <w:rPr>
+                  <w:rFonts w:ascii="Cambria Math" w:eastAsiaTheme="minorEastAsia" w:hAnsi="Cambria Math"/>
+                </w:rPr>
+                <m:t>∈A</m:t>
+              </m:r>
+              <m:ctrlPr>
+                <w:rPr>
+                  <w:rFonts w:ascii="Cambria Math" w:eastAsiaTheme="minorEastAsia" w:hAnsi="Cambria Math"/>
+                  <w:i/>
+                </w:rPr>
+              </m:ctrlPr>
+            </m:e>
+          </m:d>
           <m:r>
             <m:rPr>
               <m:scr m:val="double-struck"/>
@@ -10607,7 +10911,7 @@
             <w:rPr>
               <w:rFonts w:ascii="Cambria Math" w:eastAsiaTheme="minorEastAsia" w:hAnsi="Cambria Math"/>
             </w:rPr>
-            <m:t>P</m:t>
+            <m:t>×P</m:t>
           </m:r>
           <m:d>
             <m:dPr>
@@ -10624,7 +10928,7 @@
                 <w:rPr>
                   <w:rFonts w:ascii="Cambria Math" w:eastAsiaTheme="minorEastAsia" w:hAnsi="Cambria Math"/>
                 </w:rPr>
-                <m:t>f</m:t>
+                <m:t>g</m:t>
               </m:r>
               <m:d>
                 <m:dPr>
@@ -10632,6 +10936,7 @@
                     <w:rPr>
                       <w:rFonts w:ascii="Cambria Math" w:eastAsiaTheme="minorEastAsia" w:hAnsi="Cambria Math"/>
                       <w:i/>
+                      <w:iCs/>
                     </w:rPr>
                   </m:ctrlPr>
                 </m:dPr>
@@ -10640,7 +10945,7 @@
                     <w:rPr>
                       <w:rFonts w:ascii="Cambria Math" w:eastAsiaTheme="minorEastAsia" w:hAnsi="Cambria Math"/>
                     </w:rPr>
-                    <m:t>X</m:t>
+                    <m:t>Y</m:t>
                   </m:r>
                 </m:e>
               </m:d>
@@ -10648,84 +10953,7 @@
                 <w:rPr>
                   <w:rFonts w:ascii="Cambria Math" w:eastAsiaTheme="minorEastAsia" w:hAnsi="Cambria Math"/>
                 </w:rPr>
-                <m:t>∈</m:t>
-              </m:r>
-              <m:r>
-                <w:rPr>
-                  <w:rFonts w:ascii="Cambria Math" w:eastAsiaTheme="minorEastAsia" w:hAnsi="Cambria Math"/>
-                </w:rPr>
-                <m:t>A</m:t>
-              </m:r>
-              <m:ctrlPr>
-                <w:rPr>
-                  <w:rFonts w:ascii="Cambria Math" w:eastAsiaTheme="minorEastAsia" w:hAnsi="Cambria Math"/>
-                  <w:i/>
-                </w:rPr>
-              </m:ctrlPr>
-            </m:e>
-          </m:d>
-          <m:r>
-            <w:rPr>
-              <w:rFonts w:ascii="Cambria Math" w:eastAsiaTheme="minorEastAsia" w:hAnsi="Cambria Math"/>
-            </w:rPr>
-            <m:t>×</m:t>
-          </m:r>
-          <m:r>
-            <m:rPr>
-              <m:scr m:val="double-struck"/>
-            </m:rPr>
-            <w:rPr>
-              <w:rFonts w:ascii="Cambria Math" w:eastAsiaTheme="minorEastAsia" w:hAnsi="Cambria Math"/>
-            </w:rPr>
-            <m:t>P</m:t>
-          </m:r>
-          <m:d>
-            <m:dPr>
-              <m:ctrlPr>
-                <w:rPr>
-                  <w:rFonts w:ascii="Cambria Math" w:eastAsiaTheme="minorEastAsia" w:hAnsi="Cambria Math"/>
-                  <w:i/>
-                  <w:iCs/>
-                </w:rPr>
-              </m:ctrlPr>
-            </m:dPr>
-            <m:e>
-              <m:r>
-                <w:rPr>
-                  <w:rFonts w:ascii="Cambria Math" w:eastAsiaTheme="minorEastAsia" w:hAnsi="Cambria Math"/>
-                </w:rPr>
-                <m:t>g</m:t>
-              </m:r>
-              <m:d>
-                <m:dPr>
-                  <m:ctrlPr>
-                    <w:rPr>
-                      <w:rFonts w:ascii="Cambria Math" w:eastAsiaTheme="minorEastAsia" w:hAnsi="Cambria Math"/>
-                      <w:i/>
-                      <w:iCs/>
-                    </w:rPr>
-                  </m:ctrlPr>
-                </m:dPr>
-                <m:e>
-                  <m:r>
-                    <w:rPr>
-                      <w:rFonts w:ascii="Cambria Math" w:eastAsiaTheme="minorEastAsia" w:hAnsi="Cambria Math"/>
-                    </w:rPr>
-                    <m:t>Y</m:t>
-                  </m:r>
-                </m:e>
-              </m:d>
-              <m:r>
-                <w:rPr>
-                  <w:rFonts w:ascii="Cambria Math" w:eastAsiaTheme="minorEastAsia" w:hAnsi="Cambria Math"/>
-                </w:rPr>
-                <m:t>∈</m:t>
-              </m:r>
-              <m:r>
-                <w:rPr>
-                  <w:rFonts w:ascii="Cambria Math" w:eastAsiaTheme="minorEastAsia" w:hAnsi="Cambria Math"/>
-                </w:rPr>
-                <m:t>B</m:t>
+                <m:t>∈B</m:t>
               </m:r>
               <m:ctrlPr>
                 <w:rPr>
@@ -10898,19 +11126,13 @@
           </m:e>
         </m:d>
         <m:r>
-          <w:rPr>
-            <w:rFonts w:ascii="Cambria Math" w:eastAsiaTheme="minorEastAsia" w:hAnsi="Cambria Math"/>
-          </w:rPr>
-          <m:t>=</m:t>
-        </m:r>
-        <m:r>
           <m:rPr>
             <m:scr m:val="double-struck"/>
           </m:rPr>
           <w:rPr>
             <w:rFonts w:ascii="Cambria Math" w:eastAsiaTheme="minorEastAsia" w:hAnsi="Cambria Math"/>
           </w:rPr>
-          <m:t>E</m:t>
+          <m:t>=E</m:t>
         </m:r>
         <m:d>
           <m:dPr>
@@ -11896,19 +12118,13 @@
             </m:e>
           </m:d>
           <m:r>
-            <w:rPr>
-              <w:rFonts w:ascii="Cambria Math" w:eastAsiaTheme="minorEastAsia" w:hAnsi="Cambria Math"/>
-            </w:rPr>
-            <m:t>=</m:t>
-          </m:r>
-          <m:r>
             <m:rPr>
               <m:scr m:val="double-struck"/>
             </m:rPr>
             <w:rPr>
               <w:rFonts w:ascii="Cambria Math" w:eastAsiaTheme="minorEastAsia" w:hAnsi="Cambria Math"/>
             </w:rPr>
-            <m:t>E</m:t>
+            <m:t>=E</m:t>
           </m:r>
           <m:d>
             <m:dPr>
@@ -11959,19 +12175,13 @@
             </m:e>
           </m:d>
           <m:r>
-            <w:rPr>
-              <w:rFonts w:ascii="Cambria Math" w:eastAsiaTheme="minorEastAsia" w:hAnsi="Cambria Math"/>
-            </w:rPr>
-            <m:t>+</m:t>
-          </m:r>
-          <m:r>
             <m:rPr>
               <m:scr m:val="double-struck"/>
             </m:rPr>
             <w:rPr>
               <w:rFonts w:ascii="Cambria Math" w:eastAsiaTheme="minorEastAsia" w:hAnsi="Cambria Math"/>
             </w:rPr>
-            <m:t>E</m:t>
+            <m:t>+E</m:t>
           </m:r>
           <m:d>
             <m:dPr>
@@ -12496,7 +12706,6 @@
             <w:rPr>
               <w:rFonts w:ascii="Cambria Math" w:eastAsiaTheme="minorEastAsia" w:hAnsi="Cambria Math"/>
             </w:rPr>
-            <w:lastRenderedPageBreak/>
             <m:t>E</m:t>
           </m:r>
           <m:d>
@@ -12627,19 +12836,13 @@
             </m:e>
           </m:d>
           <m:r>
-            <w:rPr>
-              <w:rFonts w:ascii="Cambria Math" w:eastAsiaTheme="minorEastAsia" w:hAnsi="Cambria Math"/>
-            </w:rPr>
-            <m:t>=</m:t>
-          </m:r>
-          <m:r>
             <m:rPr>
               <m:scr m:val="double-struck"/>
             </m:rPr>
             <w:rPr>
               <w:rFonts w:ascii="Cambria Math" w:eastAsiaTheme="minorEastAsia" w:hAnsi="Cambria Math"/>
             </w:rPr>
-            <m:t>E</m:t>
+            <m:t>=E</m:t>
           </m:r>
           <m:d>
             <m:dPr>
@@ -12940,19 +13143,13 @@
             </m:e>
           </m:d>
           <m:r>
-            <w:rPr>
-              <w:rFonts w:ascii="Cambria Math" w:eastAsiaTheme="minorEastAsia" w:hAnsi="Cambria Math"/>
-            </w:rPr>
-            <m:t>=</m:t>
-          </m:r>
-          <m:r>
             <m:rPr>
               <m:scr m:val="double-struck"/>
             </m:rPr>
             <w:rPr>
               <w:rFonts w:ascii="Cambria Math" w:eastAsiaTheme="minorEastAsia" w:hAnsi="Cambria Math"/>
             </w:rPr>
-            <m:t>E[</m:t>
+            <m:t>=E[</m:t>
           </m:r>
           <m:sSubSup>
             <m:sSubSupPr>
@@ -13096,19 +13293,13 @@
             </m:e>
           </m:d>
           <m:r>
-            <w:rPr>
-              <w:rFonts w:ascii="Cambria Math" w:eastAsiaTheme="minorEastAsia" w:hAnsi="Cambria Math"/>
-            </w:rPr>
-            <m:t>=</m:t>
-          </m:r>
-          <m:r>
             <m:rPr>
               <m:scr m:val="double-struck"/>
             </m:rPr>
             <w:rPr>
               <w:rFonts w:ascii="Cambria Math" w:eastAsiaTheme="minorEastAsia" w:hAnsi="Cambria Math"/>
             </w:rPr>
-            <m:t>E</m:t>
+            <m:t>=E</m:t>
           </m:r>
           <m:d>
             <m:dPr>
@@ -13213,6 +13404,8 @@
       <w:pPr>
         <w:rPr>
           <w:rFonts w:eastAsiaTheme="minorEastAsia"/>
+          <w:b/>
+          <w:bCs/>
         </w:rPr>
       </w:pPr>
       <m:oMathPara>
@@ -13369,19 +13562,13 @@
             </m:e>
           </m:d>
           <m:r>
-            <w:rPr>
-              <w:rFonts w:ascii="Cambria Math" w:eastAsiaTheme="minorEastAsia" w:hAnsi="Cambria Math"/>
-            </w:rPr>
-            <m:t>=</m:t>
-          </m:r>
-          <m:r>
             <m:rPr>
               <m:scr m:val="double-struck"/>
             </m:rPr>
             <w:rPr>
               <w:rFonts w:ascii="Cambria Math" w:eastAsiaTheme="minorEastAsia" w:hAnsi="Cambria Math"/>
             </w:rPr>
-            <m:t>E</m:t>
+            <m:t>=E</m:t>
           </m:r>
           <m:d>
             <m:dPr>
@@ -13467,19 +13654,13 @@
             </m:e>
           </m:d>
           <m:r>
-            <w:rPr>
-              <w:rFonts w:ascii="Cambria Math" w:eastAsiaTheme="minorEastAsia" w:hAnsi="Cambria Math"/>
-            </w:rPr>
-            <m:t>=</m:t>
-          </m:r>
-          <m:r>
             <m:rPr>
               <m:scr m:val="double-struck"/>
             </m:rPr>
             <w:rPr>
               <w:rFonts w:ascii="Cambria Math" w:eastAsiaTheme="minorEastAsia" w:hAnsi="Cambria Math"/>
             </w:rPr>
-            <m:t>E</m:t>
+            <m:t>=E</m:t>
           </m:r>
           <m:d>
             <m:dPr>
@@ -13516,13 +13697,7 @@
                     <w:rPr>
                       <w:rFonts w:ascii="Cambria Math" w:eastAsiaTheme="minorEastAsia" w:hAnsi="Cambria Math"/>
                     </w:rPr>
-                    <m:t>s</m:t>
-                  </m:r>
-                  <m:r>
-                    <w:rPr>
-                      <w:rFonts w:ascii="Cambria Math" w:eastAsiaTheme="minorEastAsia" w:hAnsi="Cambria Math"/>
-                    </w:rPr>
-                    <m:t>∧t</m:t>
+                    <m:t>s∧t</m:t>
                   </m:r>
                 </m:sup>
                 <m:e>
@@ -13570,12 +13745,6 @@
               </m:r>
             </m:e>
           </m:d>
-          <m:r>
-            <w:rPr>
-              <w:rFonts w:eastAsiaTheme="minorEastAsia"/>
-            </w:rPr>
-            <w:br/>
-          </m:r>
         </m:oMath>
       </m:oMathPara>
     </w:p>
@@ -13591,6 +13760,7 @@
           <w:b/>
           <w:bCs/>
         </w:rPr>
+        <w:lastRenderedPageBreak/>
         <w:t>Question 4b):</w:t>
       </w:r>
       <w:r>
@@ -13682,13 +13852,7 @@
                 <w:rPr>
                   <w:rFonts w:ascii="Cambria Math" w:eastAsiaTheme="minorEastAsia" w:hAnsi="Cambria Math"/>
                 </w:rPr>
-                <m:t>-</m:t>
-              </m:r>
-              <m:r>
-                <w:rPr>
-                  <w:rFonts w:ascii="Cambria Math" w:eastAsiaTheme="minorEastAsia" w:hAnsi="Cambria Math"/>
-                </w:rPr>
-                <m:t>αt</m:t>
+                <m:t>-αt</m:t>
               </m:r>
             </m:sup>
           </m:sSup>
@@ -13696,13 +13860,7 @@
             <w:rPr>
               <w:rFonts w:ascii="Cambria Math" w:eastAsiaTheme="minorEastAsia" w:hAnsi="Cambria Math"/>
             </w:rPr>
-            <m:t>ξ</m:t>
-          </m:r>
-          <m:r>
-            <w:rPr>
-              <w:rFonts w:ascii="Cambria Math" w:eastAsiaTheme="minorEastAsia" w:hAnsi="Cambria Math"/>
-            </w:rPr>
-            <m:t>+σ</m:t>
+            <m:t>ξ+σ</m:t>
           </m:r>
           <m:nary>
             <m:naryPr>
@@ -13753,13 +13911,7 @@
                     <w:rPr>
                       <w:rFonts w:ascii="Cambria Math" w:eastAsiaTheme="minorEastAsia" w:hAnsi="Cambria Math"/>
                     </w:rPr>
-                    <m:t>-</m:t>
-                  </m:r>
-                  <m:r>
-                    <w:rPr>
-                      <w:rFonts w:ascii="Cambria Math" w:eastAsiaTheme="minorEastAsia" w:hAnsi="Cambria Math"/>
-                    </w:rPr>
-                    <m:t>α</m:t>
+                    <m:t>-α</m:t>
                   </m:r>
                   <m:d>
                     <m:dPr>
@@ -14059,13 +14211,7 @@
                         <w:rPr>
                           <w:rFonts w:ascii="Cambria Math" w:eastAsiaTheme="minorEastAsia" w:hAnsi="Cambria Math"/>
                         </w:rPr>
-                        <m:t>-</m:t>
-                      </m:r>
-                      <m:r>
-                        <w:rPr>
-                          <w:rFonts w:ascii="Cambria Math" w:eastAsiaTheme="minorEastAsia" w:hAnsi="Cambria Math"/>
-                        </w:rPr>
-                        <m:t>α</m:t>
+                        <m:t>-α</m:t>
                       </m:r>
                       <m:d>
                         <m:dPr>
@@ -14151,13 +14297,7 @@
                 <w:rPr>
                   <w:rFonts w:ascii="Cambria Math" w:eastAsiaTheme="minorEastAsia" w:hAnsi="Cambria Math"/>
                 </w:rPr>
-                <m:t>-</m:t>
-              </m:r>
-              <m:r>
-                <w:rPr>
-                  <w:rFonts w:ascii="Cambria Math" w:eastAsiaTheme="minorEastAsia" w:hAnsi="Cambria Math"/>
-                </w:rPr>
-                <m:t>αt</m:t>
+                <m:t>-αt</m:t>
               </m:r>
             </m:sup>
           </m:sSup>
@@ -14304,19 +14444,13 @@
             </m:sub>
           </m:sSub>
           <m:r>
-            <w:rPr>
-              <w:rFonts w:ascii="Cambria Math" w:eastAsiaTheme="minorEastAsia" w:hAnsi="Cambria Math"/>
-            </w:rPr>
-            <m:t>-</m:t>
-          </m:r>
-          <m:r>
             <m:rPr>
               <m:scr m:val="double-struck"/>
             </m:rPr>
             <w:rPr>
               <w:rFonts w:ascii="Cambria Math" w:eastAsiaTheme="minorEastAsia" w:hAnsi="Cambria Math"/>
             </w:rPr>
-            <m:t>E</m:t>
+            <m:t>-E</m:t>
           </m:r>
           <m:d>
             <m:dPr>
@@ -14404,13 +14538,7 @@
                 <w:rPr>
                   <w:rFonts w:ascii="Cambria Math" w:eastAsiaTheme="minorEastAsia" w:hAnsi="Cambria Math"/>
                 </w:rPr>
-                <m:t>ξ</m:t>
-              </m:r>
-              <m:r>
-                <w:rPr>
-                  <w:rFonts w:ascii="Cambria Math" w:eastAsiaTheme="minorEastAsia" w:hAnsi="Cambria Math"/>
-                </w:rPr>
-                <m:t>-μ</m:t>
+                <m:t>ξ-μ</m:t>
               </m:r>
             </m:e>
           </m:d>
@@ -14806,19 +14934,13 @@
           </m:e>
         </m:d>
         <m:r>
-          <w:rPr>
-            <w:rFonts w:ascii="Cambria Math" w:eastAsiaTheme="minorEastAsia" w:hAnsi="Cambria Math"/>
-          </w:rPr>
-          <m:t>=</m:t>
-        </m:r>
-        <m:r>
           <m:rPr>
             <m:scr m:val="double-struck"/>
           </m:rPr>
           <w:rPr>
             <w:rFonts w:ascii="Cambria Math" w:eastAsiaTheme="minorEastAsia" w:hAnsi="Cambria Math"/>
           </w:rPr>
-          <m:t>E</m:t>
+          <m:t>=E</m:t>
         </m:r>
         <m:d>
           <m:dPr>
@@ -14865,19 +14987,13 @@
               </m:sub>
             </m:sSub>
             <m:r>
-              <w:rPr>
-                <w:rFonts w:ascii="Cambria Math" w:eastAsiaTheme="minorEastAsia" w:hAnsi="Cambria Math"/>
-              </w:rPr>
-              <m:t>-</m:t>
-            </m:r>
-            <m:r>
               <m:rPr>
                 <m:scr m:val="double-struck"/>
               </m:rPr>
               <w:rPr>
                 <w:rFonts w:ascii="Cambria Math" w:eastAsiaTheme="minorEastAsia" w:hAnsi="Cambria Math"/>
               </w:rPr>
-              <m:t>E</m:t>
+              <m:t>-E</m:t>
             </m:r>
             <m:sSub>
               <m:sSubPr>
@@ -14938,19 +15054,13 @@
               </m:sub>
             </m:sSub>
             <m:r>
-              <w:rPr>
-                <w:rFonts w:ascii="Cambria Math" w:eastAsiaTheme="minorEastAsia" w:hAnsi="Cambria Math"/>
-              </w:rPr>
-              <m:t>-</m:t>
-            </m:r>
-            <m:r>
               <m:rPr>
                 <m:scr m:val="double-struck"/>
               </m:rPr>
               <w:rPr>
                 <w:rFonts w:ascii="Cambria Math" w:eastAsiaTheme="minorEastAsia" w:hAnsi="Cambria Math"/>
               </w:rPr>
-              <m:t>E</m:t>
+              <m:t>-E</m:t>
             </m:r>
             <m:sSub>
               <m:sSubPr>
@@ -15027,25 +15137,13 @@
             </m:e>
           </m:d>
           <m:r>
-            <w:rPr>
-              <w:rFonts w:ascii="Cambria Math" w:eastAsiaTheme="minorEastAsia" w:hAnsi="Cambria Math"/>
-            </w:rPr>
-            <m:t>=</m:t>
-          </m:r>
-          <m:r>
-            <w:rPr>
-              <w:rFonts w:ascii="Cambria Math" w:eastAsiaTheme="minorEastAsia" w:hAnsi="Cambria Math"/>
-            </w:rPr>
-            <m:t xml:space="preserve"> </m:t>
-          </m:r>
-          <m:r>
             <m:rPr>
               <m:scr m:val="double-struck"/>
             </m:rPr>
             <w:rPr>
               <w:rFonts w:ascii="Cambria Math" w:eastAsiaTheme="minorEastAsia" w:hAnsi="Cambria Math"/>
             </w:rPr>
-            <m:t>E</m:t>
+            <m:t>= E</m:t>
           </m:r>
           <m:d>
             <m:dPr>
@@ -15109,13 +15207,7 @@
                         <w:rPr>
                           <w:rFonts w:ascii="Cambria Math" w:eastAsiaTheme="minorEastAsia" w:hAnsi="Cambria Math"/>
                         </w:rPr>
-                        <m:t>ξ</m:t>
-                      </m:r>
-                      <m:r>
-                        <w:rPr>
-                          <w:rFonts w:ascii="Cambria Math" w:eastAsiaTheme="minorEastAsia" w:hAnsi="Cambria Math"/>
-                        </w:rPr>
-                        <m:t>-μ</m:t>
+                        <m:t>ξ-μ</m:t>
                       </m:r>
                     </m:e>
                   </m:d>
@@ -15190,13 +15282,7 @@
                                 <w:rPr>
                                   <w:rFonts w:ascii="Cambria Math" w:eastAsiaTheme="minorEastAsia" w:hAnsi="Cambria Math"/>
                                 </w:rPr>
-                                <m:t>t-</m:t>
-                              </m:r>
-                              <m:r>
-                                <w:rPr>
-                                  <w:rFonts w:ascii="Cambria Math" w:eastAsiaTheme="minorEastAsia" w:hAnsi="Cambria Math"/>
-                                </w:rPr>
-                                <m:t>u</m:t>
+                                <m:t>t-u</m:t>
                               </m:r>
                             </m:e>
                           </m:d>
@@ -15270,13 +15356,7 @@
                         <w:rPr>
                           <w:rFonts w:ascii="Cambria Math" w:eastAsiaTheme="minorEastAsia" w:hAnsi="Cambria Math"/>
                         </w:rPr>
-                        <m:t>-α</m:t>
-                      </m:r>
-                      <m:r>
-                        <w:rPr>
-                          <w:rFonts w:ascii="Cambria Math" w:eastAsiaTheme="minorEastAsia" w:hAnsi="Cambria Math"/>
-                        </w:rPr>
-                        <m:t>s</m:t>
+                        <m:t>-αs</m:t>
                       </m:r>
                     </m:sup>
                   </m:sSup>
@@ -15294,13 +15374,7 @@
                         <w:rPr>
                           <w:rFonts w:ascii="Cambria Math" w:eastAsiaTheme="minorEastAsia" w:hAnsi="Cambria Math"/>
                         </w:rPr>
-                        <m:t>ξ</m:t>
-                      </m:r>
-                      <m:r>
-                        <w:rPr>
-                          <w:rFonts w:ascii="Cambria Math" w:eastAsiaTheme="minorEastAsia" w:hAnsi="Cambria Math"/>
-                        </w:rPr>
-                        <m:t>-μ</m:t>
+                        <m:t>ξ-μ</m:t>
                       </m:r>
                     </m:e>
                   </m:d>
@@ -15593,13 +15667,7 @@
                         <w:rPr>
                           <w:rFonts w:ascii="Cambria Math" w:eastAsiaTheme="minorEastAsia" w:hAnsi="Cambria Math"/>
                         </w:rPr>
-                        <m:t>ξ</m:t>
-                      </m:r>
-                      <m:r>
-                        <w:rPr>
-                          <w:rFonts w:ascii="Cambria Math" w:eastAsiaTheme="minorEastAsia" w:hAnsi="Cambria Math"/>
-                        </w:rPr>
-                        <m:t>-μ</m:t>
+                        <m:t>ξ-μ</m:t>
                       </m:r>
                     </m:e>
                   </m:d>
@@ -15616,6 +15684,9 @@
             </m:e>
           </m:d>
           <m:r>
+            <m:rPr>
+              <m:sty m:val="p"/>
+            </m:rPr>
             <w:rPr>
               <w:rFonts w:eastAsiaTheme="minorEastAsia"/>
             </w:rPr>
@@ -15690,13 +15761,7 @@
                     <w:rPr>
                       <w:rFonts w:ascii="Cambria Math" w:eastAsiaTheme="minorEastAsia" w:hAnsi="Cambria Math"/>
                     </w:rPr>
-                    <m:t>ξ</m:t>
-                  </m:r>
-                  <m:r>
-                    <w:rPr>
-                      <w:rFonts w:ascii="Cambria Math" w:eastAsiaTheme="minorEastAsia" w:hAnsi="Cambria Math"/>
-                    </w:rPr>
-                    <m:t>-μ</m:t>
+                    <m:t>ξ-μ</m:t>
                   </m:r>
                 </m:e>
               </m:d>
@@ -15808,6 +15873,9 @@
             </m:e>
           </m:d>
           <m:r>
+            <m:rPr>
+              <m:sty m:val="p"/>
+            </m:rPr>
             <w:rPr>
               <w:rFonts w:eastAsiaTheme="minorEastAsia"/>
             </w:rPr>
@@ -15819,13 +15887,7 @@
             <w:rPr>
               <w:rFonts w:ascii="Cambria Math" w:eastAsiaTheme="minorEastAsia" w:hAnsi="Cambria Math"/>
             </w:rPr>
-            <m:t xml:space="preserve">                  +</m:t>
-          </m:r>
-          <m:r>
-            <w:rPr>
-              <w:rFonts w:ascii="Cambria Math" w:eastAsiaTheme="minorEastAsia" w:hAnsi="Cambria Math"/>
-            </w:rPr>
-            <m:t>σ</m:t>
+            <m:t xml:space="preserve">                  +σ</m:t>
           </m:r>
           <m:sSup>
             <m:sSupPr>
@@ -15849,13 +15911,7 @@
                 <w:rPr>
                   <w:rFonts w:ascii="Cambria Math" w:eastAsiaTheme="minorEastAsia" w:hAnsi="Cambria Math"/>
                 </w:rPr>
-                <m:t>-α</m:t>
-              </m:r>
-              <m:r>
-                <w:rPr>
-                  <w:rFonts w:ascii="Cambria Math" w:eastAsiaTheme="minorEastAsia" w:hAnsi="Cambria Math"/>
-                </w:rPr>
-                <m:t>s</m:t>
+                <m:t>-αs</m:t>
               </m:r>
             </m:sup>
           </m:sSup>
@@ -15894,13 +15950,7 @@
                     <w:rPr>
                       <w:rFonts w:ascii="Cambria Math" w:eastAsiaTheme="minorEastAsia" w:hAnsi="Cambria Math"/>
                     </w:rPr>
-                    <m:t>ξ</m:t>
-                  </m:r>
-                  <m:r>
-                    <w:rPr>
-                      <w:rFonts w:ascii="Cambria Math" w:eastAsiaTheme="minorEastAsia" w:hAnsi="Cambria Math"/>
-                    </w:rPr>
-                    <m:t>-μ</m:t>
+                    <m:t>ξ-μ</m:t>
                   </m:r>
                 </m:e>
               </m:d>
@@ -15969,19 +16019,7 @@
                             <w:rPr>
                               <w:rFonts w:ascii="Cambria Math" w:eastAsiaTheme="minorEastAsia" w:hAnsi="Cambria Math"/>
                             </w:rPr>
-                            <m:t>t</m:t>
-                          </m:r>
-                          <m:r>
-                            <w:rPr>
-                              <w:rFonts w:ascii="Cambria Math" w:eastAsiaTheme="minorEastAsia" w:hAnsi="Cambria Math"/>
-                            </w:rPr>
-                            <m:t>-</m:t>
-                          </m:r>
-                          <m:r>
-                            <w:rPr>
-                              <w:rFonts w:ascii="Cambria Math" w:eastAsiaTheme="minorEastAsia" w:hAnsi="Cambria Math"/>
-                            </w:rPr>
-                            <m:t>u</m:t>
+                            <m:t>t-u</m:t>
                           </m:r>
                         </m:e>
                       </m:d>
@@ -16024,6 +16062,9 @@
             </m:e>
           </m:d>
           <m:r>
+            <m:rPr>
+              <m:sty m:val="p"/>
+            </m:rPr>
             <w:rPr>
               <w:rFonts w:eastAsiaTheme="minorEastAsia"/>
             </w:rPr>
@@ -16450,7 +16491,6 @@
             <w:rPr>
               <w:rFonts w:ascii="Cambria Math" w:eastAsiaTheme="minorEastAsia" w:hAnsi="Cambria Math"/>
             </w:rPr>
-            <w:lastRenderedPageBreak/>
             <m:t>E</m:t>
           </m:r>
           <m:d>
@@ -16479,13 +16519,7 @@
                     <w:rPr>
                       <w:rFonts w:ascii="Cambria Math" w:eastAsiaTheme="minorEastAsia" w:hAnsi="Cambria Math"/>
                     </w:rPr>
-                    <m:t>ξ</m:t>
-                  </m:r>
-                  <m:r>
-                    <w:rPr>
-                      <w:rFonts w:ascii="Cambria Math" w:eastAsiaTheme="minorEastAsia" w:hAnsi="Cambria Math"/>
-                    </w:rPr>
-                    <m:t>-μ</m:t>
+                    <m:t>ξ-μ</m:t>
                   </m:r>
                 </m:e>
               </m:d>
@@ -16554,19 +16588,7 @@
                             <w:rPr>
                               <w:rFonts w:ascii="Cambria Math" w:eastAsiaTheme="minorEastAsia" w:hAnsi="Cambria Math"/>
                             </w:rPr>
-                            <m:t>t</m:t>
-                          </m:r>
-                          <m:r>
-                            <w:rPr>
-                              <w:rFonts w:ascii="Cambria Math" w:eastAsiaTheme="minorEastAsia" w:hAnsi="Cambria Math"/>
-                            </w:rPr>
-                            <m:t>-</m:t>
-                          </m:r>
-                          <m:r>
-                            <w:rPr>
-                              <w:rFonts w:ascii="Cambria Math" w:eastAsiaTheme="minorEastAsia" w:hAnsi="Cambria Math"/>
-                            </w:rPr>
-                            <m:t>u</m:t>
+                            <m:t>t-u</m:t>
                           </m:r>
                         </m:e>
                       </m:d>
@@ -16609,19 +16631,13 @@
             </m:e>
           </m:d>
           <m:r>
-            <w:rPr>
-              <w:rFonts w:ascii="Cambria Math" w:eastAsiaTheme="minorEastAsia" w:hAnsi="Cambria Math"/>
-            </w:rPr>
-            <m:t>=</m:t>
-          </m:r>
-          <m:r>
             <m:rPr>
               <m:scr m:val="double-struck"/>
             </m:rPr>
             <w:rPr>
               <w:rFonts w:ascii="Cambria Math" w:eastAsiaTheme="minorEastAsia" w:hAnsi="Cambria Math"/>
             </w:rPr>
-            <m:t>E</m:t>
+            <m:t>=E</m:t>
           </m:r>
           <m:d>
             <m:dPr>
@@ -16639,22 +16655,10 @@
                 <w:rPr>
                   <w:rFonts w:ascii="Cambria Math" w:eastAsiaTheme="minorEastAsia" w:hAnsi="Cambria Math"/>
                 </w:rPr>
-                <m:t>ξ</m:t>
-              </m:r>
-              <m:r>
-                <w:rPr>
-                  <w:rFonts w:ascii="Cambria Math" w:eastAsiaTheme="minorEastAsia" w:hAnsi="Cambria Math"/>
-                </w:rPr>
-                <m:t>-μ</m:t>
+                <m:t>ξ-μ</m:t>
               </m:r>
             </m:e>
           </m:d>
-          <m:r>
-            <w:rPr>
-              <w:rFonts w:ascii="Cambria Math" w:eastAsiaTheme="minorEastAsia" w:hAnsi="Cambria Math"/>
-            </w:rPr>
-            <m:t>×</m:t>
-          </m:r>
           <m:r>
             <m:rPr>
               <m:scr m:val="double-struck"/>
@@ -16662,7 +16666,7 @@
             <w:rPr>
               <w:rFonts w:ascii="Cambria Math" w:eastAsiaTheme="minorEastAsia" w:hAnsi="Cambria Math"/>
             </w:rPr>
-            <m:t>E</m:t>
+            <m:t>×E</m:t>
           </m:r>
           <m:d>
             <m:dPr>
@@ -16741,19 +16745,7 @@
                             <w:rPr>
                               <w:rFonts w:ascii="Cambria Math" w:eastAsiaTheme="minorEastAsia" w:hAnsi="Cambria Math"/>
                             </w:rPr>
-                            <m:t>t</m:t>
-                          </m:r>
-                          <m:r>
-                            <w:rPr>
-                              <w:rFonts w:ascii="Cambria Math" w:eastAsiaTheme="minorEastAsia" w:hAnsi="Cambria Math"/>
-                            </w:rPr>
-                            <m:t>-</m:t>
-                          </m:r>
-                          <m:r>
-                            <w:rPr>
-                              <w:rFonts w:ascii="Cambria Math" w:eastAsiaTheme="minorEastAsia" w:hAnsi="Cambria Math"/>
-                            </w:rPr>
-                            <m:t>u</m:t>
+                            <m:t>t-u</m:t>
                           </m:r>
                         </m:e>
                       </m:d>
@@ -16848,13 +16840,7 @@
               <w:rPr>
                 <w:rFonts w:ascii="Cambria Math" w:eastAsiaTheme="minorEastAsia" w:hAnsi="Cambria Math"/>
               </w:rPr>
-              <m:t>ξ</m:t>
-            </m:r>
-            <m:r>
-              <w:rPr>
-                <w:rFonts w:ascii="Cambria Math" w:eastAsiaTheme="minorEastAsia" w:hAnsi="Cambria Math"/>
-              </w:rPr>
-              <m:t>-μ</m:t>
+              <m:t>ξ-μ</m:t>
             </m:r>
           </m:e>
         </m:d>
@@ -16929,540 +16915,10 @@
                     <w:rPr>
                       <w:rFonts w:ascii="Cambria Math" w:eastAsiaTheme="minorEastAsia" w:hAnsi="Cambria Math"/>
                     </w:rPr>
-                    <m:t>ξ</m:t>
-                  </m:r>
-                  <m:r>
-                    <w:rPr>
-                      <w:rFonts w:ascii="Cambria Math" w:eastAsiaTheme="minorEastAsia" w:hAnsi="Cambria Math"/>
-                    </w:rPr>
-                    <m:t>-μ</m:t>
+                    <m:t>ξ-μ</m:t>
                   </m:r>
                 </m:e>
               </m:d>
-              <m:nary>
-                <m:naryPr>
-                  <m:limLoc m:val="subSup"/>
-                  <m:ctrlPr>
-                    <w:rPr>
-                      <w:rFonts w:ascii="Cambria Math" w:eastAsiaTheme="minorEastAsia" w:hAnsi="Cambria Math"/>
-                      <w:i/>
-                    </w:rPr>
-                  </m:ctrlPr>
-                </m:naryPr>
-                <m:sub>
-                  <m:r>
-                    <w:rPr>
-                      <w:rFonts w:ascii="Cambria Math" w:eastAsiaTheme="minorEastAsia" w:hAnsi="Cambria Math"/>
-                    </w:rPr>
-                    <m:t>0</m:t>
-                  </m:r>
-                </m:sub>
-                <m:sup>
-                  <m:r>
-                    <w:rPr>
-                      <w:rFonts w:ascii="Cambria Math" w:eastAsiaTheme="minorEastAsia" w:hAnsi="Cambria Math"/>
-                    </w:rPr>
-                    <m:t>s</m:t>
-                  </m:r>
-                </m:sup>
-                <m:e>
-                  <m:sSup>
-                    <m:sSupPr>
-                      <m:ctrlPr>
-                        <w:rPr>
-                          <w:rFonts w:ascii="Cambria Math" w:eastAsiaTheme="minorEastAsia" w:hAnsi="Cambria Math"/>
-                          <w:i/>
-                        </w:rPr>
-                      </m:ctrlPr>
-                    </m:sSupPr>
-                    <m:e>
-                      <m:r>
-                        <w:rPr>
-                          <w:rFonts w:ascii="Cambria Math" w:eastAsiaTheme="minorEastAsia" w:hAnsi="Cambria Math"/>
-                        </w:rPr>
-                        <m:t>e</m:t>
-                      </m:r>
-                    </m:e>
-                    <m:sup>
-                      <m:r>
-                        <w:rPr>
-                          <w:rFonts w:ascii="Cambria Math" w:eastAsiaTheme="minorEastAsia" w:hAnsi="Cambria Math"/>
-                        </w:rPr>
-                        <m:t>-α</m:t>
-                      </m:r>
-                      <m:d>
-                        <m:dPr>
-                          <m:ctrlPr>
-                            <w:rPr>
-                              <w:rFonts w:ascii="Cambria Math" w:eastAsiaTheme="minorEastAsia" w:hAnsi="Cambria Math"/>
-                              <w:i/>
-                            </w:rPr>
-                          </m:ctrlPr>
-                        </m:dPr>
-                        <m:e>
-                          <m:r>
-                            <w:rPr>
-                              <w:rFonts w:ascii="Cambria Math" w:eastAsiaTheme="minorEastAsia" w:hAnsi="Cambria Math"/>
-                            </w:rPr>
-                            <m:t>s</m:t>
-                          </m:r>
-                          <m:r>
-                            <w:rPr>
-                              <w:rFonts w:ascii="Cambria Math" w:eastAsiaTheme="minorEastAsia" w:hAnsi="Cambria Math"/>
-                            </w:rPr>
-                            <m:t>-</m:t>
-                          </m:r>
-                          <m:r>
-                            <w:rPr>
-                              <w:rFonts w:ascii="Cambria Math" w:eastAsiaTheme="minorEastAsia" w:hAnsi="Cambria Math"/>
-                            </w:rPr>
-                            <m:t>v</m:t>
-                          </m:r>
-                        </m:e>
-                      </m:d>
-                    </m:sup>
-                  </m:sSup>
-                </m:e>
-              </m:nary>
-              <m:r>
-                <w:rPr>
-                  <w:rFonts w:ascii="Cambria Math" w:eastAsiaTheme="minorEastAsia" w:hAnsi="Cambria Math"/>
-                </w:rPr>
-                <m:t>d</m:t>
-              </m:r>
-              <m:sSub>
-                <m:sSubPr>
-                  <m:ctrlPr>
-                    <w:rPr>
-                      <w:rFonts w:ascii="Cambria Math" w:eastAsiaTheme="minorEastAsia" w:hAnsi="Cambria Math"/>
-                      <w:i/>
-                    </w:rPr>
-                  </m:ctrlPr>
-                </m:sSubPr>
-                <m:e>
-                  <m:r>
-                    <w:rPr>
-                      <w:rFonts w:ascii="Cambria Math" w:eastAsiaTheme="minorEastAsia" w:hAnsi="Cambria Math"/>
-                    </w:rPr>
-                    <m:t>W</m:t>
-                  </m:r>
-                </m:e>
-                <m:sub>
-                  <m:r>
-                    <w:rPr>
-                      <w:rFonts w:ascii="Cambria Math" w:eastAsiaTheme="minorEastAsia" w:hAnsi="Cambria Math"/>
-                    </w:rPr>
-                    <m:t>v</m:t>
-                  </m:r>
-                </m:sub>
-              </m:sSub>
-            </m:e>
-          </m:d>
-          <m:r>
-            <w:rPr>
-              <w:rFonts w:ascii="Cambria Math" w:eastAsiaTheme="minorEastAsia" w:hAnsi="Cambria Math"/>
-            </w:rPr>
-            <m:t>=</m:t>
-          </m:r>
-          <m:r>
-            <m:rPr>
-              <m:scr m:val="double-struck"/>
-            </m:rPr>
-            <w:rPr>
-              <w:rFonts w:ascii="Cambria Math" w:eastAsiaTheme="minorEastAsia" w:hAnsi="Cambria Math"/>
-            </w:rPr>
-            <m:t>E</m:t>
-          </m:r>
-          <m:d>
-            <m:dPr>
-              <m:begChr m:val="["/>
-              <m:endChr m:val="]"/>
-              <m:ctrlPr>
-                <w:rPr>
-                  <w:rFonts w:ascii="Cambria Math" w:eastAsiaTheme="minorEastAsia" w:hAnsi="Cambria Math"/>
-                  <w:i/>
-                </w:rPr>
-              </m:ctrlPr>
-            </m:dPr>
-            <m:e>
-              <m:r>
-                <w:rPr>
-                  <w:rFonts w:ascii="Cambria Math" w:eastAsiaTheme="minorEastAsia" w:hAnsi="Cambria Math"/>
-                </w:rPr>
-                <m:t>ξ</m:t>
-              </m:r>
-              <m:r>
-                <w:rPr>
-                  <w:rFonts w:ascii="Cambria Math" w:eastAsiaTheme="minorEastAsia" w:hAnsi="Cambria Math"/>
-                </w:rPr>
-                <m:t>-μ</m:t>
-              </m:r>
-            </m:e>
-          </m:d>
-          <m:r>
-            <w:rPr>
-              <w:rFonts w:ascii="Cambria Math" w:eastAsiaTheme="minorEastAsia" w:hAnsi="Cambria Math"/>
-            </w:rPr>
-            <m:t>×</m:t>
-          </m:r>
-          <m:r>
-            <m:rPr>
-              <m:scr m:val="double-struck"/>
-            </m:rPr>
-            <w:rPr>
-              <w:rFonts w:ascii="Cambria Math" w:eastAsiaTheme="minorEastAsia" w:hAnsi="Cambria Math"/>
-            </w:rPr>
-            <m:t>E</m:t>
-          </m:r>
-          <m:d>
-            <m:dPr>
-              <m:begChr m:val="["/>
-              <m:endChr m:val="]"/>
-              <m:ctrlPr>
-                <w:rPr>
-                  <w:rFonts w:ascii="Cambria Math" w:eastAsiaTheme="minorEastAsia" w:hAnsi="Cambria Math"/>
-                  <w:i/>
-                </w:rPr>
-              </m:ctrlPr>
-            </m:dPr>
-            <m:e>
-              <m:nary>
-                <m:naryPr>
-                  <m:limLoc m:val="subSup"/>
-                  <m:ctrlPr>
-                    <w:rPr>
-                      <w:rFonts w:ascii="Cambria Math" w:eastAsiaTheme="minorEastAsia" w:hAnsi="Cambria Math"/>
-                      <w:i/>
-                    </w:rPr>
-                  </m:ctrlPr>
-                </m:naryPr>
-                <m:sub>
-                  <m:r>
-                    <w:rPr>
-                      <w:rFonts w:ascii="Cambria Math" w:eastAsiaTheme="minorEastAsia" w:hAnsi="Cambria Math"/>
-                    </w:rPr>
-                    <m:t>0</m:t>
-                  </m:r>
-                </m:sub>
-                <m:sup>
-                  <m:r>
-                    <w:rPr>
-                      <w:rFonts w:ascii="Cambria Math" w:eastAsiaTheme="minorEastAsia" w:hAnsi="Cambria Math"/>
-                    </w:rPr>
-                    <m:t>s</m:t>
-                  </m:r>
-                </m:sup>
-                <m:e>
-                  <m:sSup>
-                    <m:sSupPr>
-                      <m:ctrlPr>
-                        <w:rPr>
-                          <w:rFonts w:ascii="Cambria Math" w:eastAsiaTheme="minorEastAsia" w:hAnsi="Cambria Math"/>
-                          <w:i/>
-                        </w:rPr>
-                      </m:ctrlPr>
-                    </m:sSupPr>
-                    <m:e>
-                      <m:r>
-                        <w:rPr>
-                          <w:rFonts w:ascii="Cambria Math" w:eastAsiaTheme="minorEastAsia" w:hAnsi="Cambria Math"/>
-                        </w:rPr>
-                        <m:t>e</m:t>
-                      </m:r>
-                    </m:e>
-                    <m:sup>
-                      <m:r>
-                        <w:rPr>
-                          <w:rFonts w:ascii="Cambria Math" w:eastAsiaTheme="minorEastAsia" w:hAnsi="Cambria Math"/>
-                        </w:rPr>
-                        <m:t>-α</m:t>
-                      </m:r>
-                      <m:d>
-                        <m:dPr>
-                          <m:ctrlPr>
-                            <w:rPr>
-                              <w:rFonts w:ascii="Cambria Math" w:eastAsiaTheme="minorEastAsia" w:hAnsi="Cambria Math"/>
-                              <w:i/>
-                            </w:rPr>
-                          </m:ctrlPr>
-                        </m:dPr>
-                        <m:e>
-                          <m:r>
-                            <w:rPr>
-                              <w:rFonts w:ascii="Cambria Math" w:eastAsiaTheme="minorEastAsia" w:hAnsi="Cambria Math"/>
-                            </w:rPr>
-                            <m:t>s</m:t>
-                          </m:r>
-                          <m:r>
-                            <w:rPr>
-                              <w:rFonts w:ascii="Cambria Math" w:eastAsiaTheme="minorEastAsia" w:hAnsi="Cambria Math"/>
-                            </w:rPr>
-                            <m:t>-u</m:t>
-                          </m:r>
-                        </m:e>
-                      </m:d>
-                    </m:sup>
-                  </m:sSup>
-                </m:e>
-              </m:nary>
-              <m:r>
-                <w:rPr>
-                  <w:rFonts w:ascii="Cambria Math" w:eastAsiaTheme="minorEastAsia" w:hAnsi="Cambria Math"/>
-                </w:rPr>
-                <m:t>d</m:t>
-              </m:r>
-              <m:sSub>
-                <m:sSubPr>
-                  <m:ctrlPr>
-                    <w:rPr>
-                      <w:rFonts w:ascii="Cambria Math" w:eastAsiaTheme="minorEastAsia" w:hAnsi="Cambria Math"/>
-                      <w:i/>
-                    </w:rPr>
-                  </m:ctrlPr>
-                </m:sSubPr>
-                <m:e>
-                  <m:r>
-                    <w:rPr>
-                      <w:rFonts w:ascii="Cambria Math" w:eastAsiaTheme="minorEastAsia" w:hAnsi="Cambria Math"/>
-                    </w:rPr>
-                    <m:t>W</m:t>
-                  </m:r>
-                </m:e>
-                <m:sub>
-                  <m:r>
-                    <w:rPr>
-                      <w:rFonts w:ascii="Cambria Math" w:eastAsiaTheme="minorEastAsia" w:hAnsi="Cambria Math"/>
-                    </w:rPr>
-                    <m:t>v</m:t>
-                  </m:r>
-                </m:sub>
-              </m:sSub>
-            </m:e>
-          </m:d>
-          <m:r>
-            <w:rPr>
-              <w:rFonts w:ascii="Cambria Math" w:eastAsiaTheme="minorEastAsia" w:hAnsi="Cambria Math"/>
-            </w:rPr>
-            <m:t>=0</m:t>
-          </m:r>
-        </m:oMath>
-      </m:oMathPara>
-    </w:p>
-    <w:p>
-      <w:pPr>
-        <w:rPr>
-          <w:rFonts w:eastAsiaTheme="minorEastAsia"/>
-        </w:rPr>
-      </w:pPr>
-      <w:r>
-        <w:rPr>
-          <w:rFonts w:eastAsiaTheme="minorEastAsia"/>
-        </w:rPr>
-        <w:t>And as such both cross terms are eliminated and:</w:t>
-      </w:r>
-    </w:p>
-    <w:p>
-      <w:pPr>
-        <w:rPr>
-          <w:rFonts w:eastAsiaTheme="minorEastAsia"/>
-        </w:rPr>
-      </w:pPr>
-      <m:oMathPara>
-        <m:oMath>
-          <m:r>
-            <w:rPr>
-              <w:rFonts w:ascii="Cambria Math" w:eastAsiaTheme="minorEastAsia" w:hAnsi="Cambria Math"/>
-            </w:rPr>
-            <m:t>C</m:t>
-          </m:r>
-          <m:d>
-            <m:dPr>
-              <m:ctrlPr>
-                <w:rPr>
-                  <w:rFonts w:ascii="Cambria Math" w:eastAsiaTheme="minorEastAsia" w:hAnsi="Cambria Math"/>
-                  <w:i/>
-                </w:rPr>
-              </m:ctrlPr>
-            </m:dPr>
-            <m:e>
-              <m:r>
-                <w:rPr>
-                  <w:rFonts w:ascii="Cambria Math" w:eastAsiaTheme="minorEastAsia" w:hAnsi="Cambria Math"/>
-                </w:rPr>
-                <m:t>s,t</m:t>
-              </m:r>
-            </m:e>
-          </m:d>
-          <m:r>
-            <w:rPr>
-              <w:rFonts w:ascii="Cambria Math" w:eastAsiaTheme="minorEastAsia" w:hAnsi="Cambria Math"/>
-            </w:rPr>
-            <m:t>=</m:t>
-          </m:r>
-          <m:sSup>
-            <m:sSupPr>
-              <m:ctrlPr>
-                <w:rPr>
-                  <w:rFonts w:ascii="Cambria Math" w:eastAsiaTheme="minorEastAsia" w:hAnsi="Cambria Math"/>
-                  <w:i/>
-                </w:rPr>
-              </m:ctrlPr>
-            </m:sSupPr>
-            <m:e>
-              <m:r>
-                <w:rPr>
-                  <w:rFonts w:ascii="Cambria Math" w:eastAsiaTheme="minorEastAsia" w:hAnsi="Cambria Math"/>
-                </w:rPr>
-                <m:t>e</m:t>
-              </m:r>
-            </m:e>
-            <m:sup>
-              <m:r>
-                <w:rPr>
-                  <w:rFonts w:ascii="Cambria Math" w:eastAsiaTheme="minorEastAsia" w:hAnsi="Cambria Math"/>
-                </w:rPr>
-                <m:t>-α</m:t>
-              </m:r>
-              <m:d>
-                <m:dPr>
-                  <m:ctrlPr>
-                    <w:rPr>
-                      <w:rFonts w:ascii="Cambria Math" w:eastAsiaTheme="minorEastAsia" w:hAnsi="Cambria Math"/>
-                      <w:i/>
-                    </w:rPr>
-                  </m:ctrlPr>
-                </m:dPr>
-                <m:e>
-                  <m:r>
-                    <w:rPr>
-                      <w:rFonts w:ascii="Cambria Math" w:eastAsiaTheme="minorEastAsia" w:hAnsi="Cambria Math"/>
-                    </w:rPr>
-                    <m:t>t+s</m:t>
-                  </m:r>
-                </m:e>
-              </m:d>
-            </m:sup>
-          </m:sSup>
-          <m:r>
-            <m:rPr>
-              <m:scr m:val="double-struck"/>
-            </m:rPr>
-            <w:rPr>
-              <w:rFonts w:ascii="Cambria Math" w:eastAsiaTheme="minorEastAsia" w:hAnsi="Cambria Math"/>
-            </w:rPr>
-            <m:t>E</m:t>
-          </m:r>
-          <m:d>
-            <m:dPr>
-              <m:begChr m:val="["/>
-              <m:endChr m:val="]"/>
-              <m:ctrlPr>
-                <w:rPr>
-                  <w:rFonts w:ascii="Cambria Math" w:eastAsiaTheme="minorEastAsia" w:hAnsi="Cambria Math"/>
-                  <w:i/>
-                </w:rPr>
-              </m:ctrlPr>
-            </m:dPr>
-            <m:e>
-              <m:sSup>
-                <m:sSupPr>
-                  <m:ctrlPr>
-                    <w:rPr>
-                      <w:rFonts w:ascii="Cambria Math" w:eastAsiaTheme="minorEastAsia" w:hAnsi="Cambria Math"/>
-                      <w:i/>
-                    </w:rPr>
-                  </m:ctrlPr>
-                </m:sSupPr>
-                <m:e>
-                  <m:d>
-                    <m:dPr>
-                      <m:ctrlPr>
-                        <w:rPr>
-                          <w:rFonts w:ascii="Cambria Math" w:eastAsiaTheme="minorEastAsia" w:hAnsi="Cambria Math"/>
-                          <w:i/>
-                        </w:rPr>
-                      </m:ctrlPr>
-                    </m:dPr>
-                    <m:e>
-                      <m:r>
-                        <w:rPr>
-                          <w:rFonts w:ascii="Cambria Math" w:eastAsiaTheme="minorEastAsia" w:hAnsi="Cambria Math"/>
-                        </w:rPr>
-                        <m:t>ξ</m:t>
-                      </m:r>
-                      <m:r>
-                        <w:rPr>
-                          <w:rFonts w:ascii="Cambria Math" w:eastAsiaTheme="minorEastAsia" w:hAnsi="Cambria Math"/>
-                        </w:rPr>
-                        <m:t>-μ</m:t>
-                      </m:r>
-                    </m:e>
-                  </m:d>
-                </m:e>
-                <m:sup>
-                  <m:r>
-                    <w:rPr>
-                      <w:rFonts w:ascii="Cambria Math" w:eastAsiaTheme="minorEastAsia" w:hAnsi="Cambria Math"/>
-                    </w:rPr>
-                    <m:t>2</m:t>
-                  </m:r>
-                </m:sup>
-              </m:sSup>
-            </m:e>
-          </m:d>
-          <m:r>
-            <w:rPr>
-              <w:rFonts w:ascii="Cambria Math" w:eastAsiaTheme="minorEastAsia" w:hAnsi="Cambria Math"/>
-            </w:rPr>
-            <m:t>+</m:t>
-          </m:r>
-          <m:sSup>
-            <m:sSupPr>
-              <m:ctrlPr>
-                <w:rPr>
-                  <w:rFonts w:ascii="Cambria Math" w:eastAsiaTheme="minorEastAsia" w:hAnsi="Cambria Math"/>
-                  <w:i/>
-                </w:rPr>
-              </m:ctrlPr>
-            </m:sSupPr>
-            <m:e>
-              <m:r>
-                <w:rPr>
-                  <w:rFonts w:ascii="Cambria Math" w:eastAsiaTheme="minorEastAsia" w:hAnsi="Cambria Math"/>
-                </w:rPr>
-                <m:t>σ</m:t>
-              </m:r>
-            </m:e>
-            <m:sup>
-              <m:r>
-                <w:rPr>
-                  <w:rFonts w:ascii="Cambria Math" w:eastAsiaTheme="minorEastAsia" w:hAnsi="Cambria Math"/>
-                </w:rPr>
-                <m:t>2</m:t>
-              </m:r>
-            </m:sup>
-          </m:sSup>
-          <m:r>
-            <m:rPr>
-              <m:scr m:val="double-struck"/>
-            </m:rPr>
-            <w:rPr>
-              <w:rFonts w:ascii="Cambria Math" w:eastAsiaTheme="minorEastAsia" w:hAnsi="Cambria Math"/>
-            </w:rPr>
-            <m:t>E</m:t>
-          </m:r>
-          <m:d>
-            <m:dPr>
-              <m:begChr m:val="["/>
-              <m:endChr m:val="]"/>
-              <m:ctrlPr>
-                <w:rPr>
-                  <w:rFonts w:ascii="Cambria Math" w:eastAsiaTheme="minorEastAsia" w:hAnsi="Cambria Math"/>
-                  <w:i/>
-                </w:rPr>
-              </m:ctrlPr>
-            </m:dPr>
-            <m:e>
               <m:nary>
                 <m:naryPr>
                   <m:limLoc m:val="subSup"/>
@@ -17568,6 +17024,488 @@
                   </m:r>
                 </m:sub>
               </m:sSub>
+            </m:e>
+          </m:d>
+          <m:r>
+            <m:rPr>
+              <m:scr m:val="double-struck"/>
+            </m:rPr>
+            <w:rPr>
+              <w:rFonts w:ascii="Cambria Math" w:eastAsiaTheme="minorEastAsia" w:hAnsi="Cambria Math"/>
+            </w:rPr>
+            <m:t>=E</m:t>
+          </m:r>
+          <m:d>
+            <m:dPr>
+              <m:begChr m:val="["/>
+              <m:endChr m:val="]"/>
+              <m:ctrlPr>
+                <w:rPr>
+                  <w:rFonts w:ascii="Cambria Math" w:eastAsiaTheme="minorEastAsia" w:hAnsi="Cambria Math"/>
+                  <w:i/>
+                </w:rPr>
+              </m:ctrlPr>
+            </m:dPr>
+            <m:e>
+              <m:r>
+                <w:rPr>
+                  <w:rFonts w:ascii="Cambria Math" w:eastAsiaTheme="minorEastAsia" w:hAnsi="Cambria Math"/>
+                </w:rPr>
+                <m:t>ξ-μ</m:t>
+              </m:r>
+            </m:e>
+          </m:d>
+          <m:r>
+            <m:rPr>
+              <m:scr m:val="double-struck"/>
+            </m:rPr>
+            <w:rPr>
+              <w:rFonts w:ascii="Cambria Math" w:eastAsiaTheme="minorEastAsia" w:hAnsi="Cambria Math"/>
+            </w:rPr>
+            <m:t>×E</m:t>
+          </m:r>
+          <m:d>
+            <m:dPr>
+              <m:begChr m:val="["/>
+              <m:endChr m:val="]"/>
+              <m:ctrlPr>
+                <w:rPr>
+                  <w:rFonts w:ascii="Cambria Math" w:eastAsiaTheme="minorEastAsia" w:hAnsi="Cambria Math"/>
+                  <w:i/>
+                </w:rPr>
+              </m:ctrlPr>
+            </m:dPr>
+            <m:e>
+              <m:nary>
+                <m:naryPr>
+                  <m:limLoc m:val="subSup"/>
+                  <m:ctrlPr>
+                    <w:rPr>
+                      <w:rFonts w:ascii="Cambria Math" w:eastAsiaTheme="minorEastAsia" w:hAnsi="Cambria Math"/>
+                      <w:i/>
+                    </w:rPr>
+                  </m:ctrlPr>
+                </m:naryPr>
+                <m:sub>
+                  <m:r>
+                    <w:rPr>
+                      <w:rFonts w:ascii="Cambria Math" w:eastAsiaTheme="minorEastAsia" w:hAnsi="Cambria Math"/>
+                    </w:rPr>
+                    <m:t>0</m:t>
+                  </m:r>
+                </m:sub>
+                <m:sup>
+                  <m:r>
+                    <w:rPr>
+                      <w:rFonts w:ascii="Cambria Math" w:eastAsiaTheme="minorEastAsia" w:hAnsi="Cambria Math"/>
+                    </w:rPr>
+                    <m:t>s</m:t>
+                  </m:r>
+                </m:sup>
+                <m:e>
+                  <m:sSup>
+                    <m:sSupPr>
+                      <m:ctrlPr>
+                        <w:rPr>
+                          <w:rFonts w:ascii="Cambria Math" w:eastAsiaTheme="minorEastAsia" w:hAnsi="Cambria Math"/>
+                          <w:i/>
+                        </w:rPr>
+                      </m:ctrlPr>
+                    </m:sSupPr>
+                    <m:e>
+                      <m:r>
+                        <w:rPr>
+                          <w:rFonts w:ascii="Cambria Math" w:eastAsiaTheme="minorEastAsia" w:hAnsi="Cambria Math"/>
+                        </w:rPr>
+                        <m:t>e</m:t>
+                      </m:r>
+                    </m:e>
+                    <m:sup>
+                      <m:r>
+                        <w:rPr>
+                          <w:rFonts w:ascii="Cambria Math" w:eastAsiaTheme="minorEastAsia" w:hAnsi="Cambria Math"/>
+                        </w:rPr>
+                        <m:t>-α</m:t>
+                      </m:r>
+                      <m:d>
+                        <m:dPr>
+                          <m:ctrlPr>
+                            <w:rPr>
+                              <w:rFonts w:ascii="Cambria Math" w:eastAsiaTheme="minorEastAsia" w:hAnsi="Cambria Math"/>
+                              <w:i/>
+                            </w:rPr>
+                          </m:ctrlPr>
+                        </m:dPr>
+                        <m:e>
+                          <m:r>
+                            <w:rPr>
+                              <w:rFonts w:ascii="Cambria Math" w:eastAsiaTheme="minorEastAsia" w:hAnsi="Cambria Math"/>
+                            </w:rPr>
+                            <m:t>s-u</m:t>
+                          </m:r>
+                        </m:e>
+                      </m:d>
+                    </m:sup>
+                  </m:sSup>
+                </m:e>
+              </m:nary>
+              <m:r>
+                <w:rPr>
+                  <w:rFonts w:ascii="Cambria Math" w:eastAsiaTheme="minorEastAsia" w:hAnsi="Cambria Math"/>
+                </w:rPr>
+                <m:t>d</m:t>
+              </m:r>
+              <m:sSub>
+                <m:sSubPr>
+                  <m:ctrlPr>
+                    <w:rPr>
+                      <w:rFonts w:ascii="Cambria Math" w:eastAsiaTheme="minorEastAsia" w:hAnsi="Cambria Math"/>
+                      <w:i/>
+                    </w:rPr>
+                  </m:ctrlPr>
+                </m:sSubPr>
+                <m:e>
+                  <m:r>
+                    <w:rPr>
+                      <w:rFonts w:ascii="Cambria Math" w:eastAsiaTheme="minorEastAsia" w:hAnsi="Cambria Math"/>
+                    </w:rPr>
+                    <m:t>W</m:t>
+                  </m:r>
+                </m:e>
+                <m:sub>
+                  <m:r>
+                    <w:rPr>
+                      <w:rFonts w:ascii="Cambria Math" w:eastAsiaTheme="minorEastAsia" w:hAnsi="Cambria Math"/>
+                    </w:rPr>
+                    <m:t>v</m:t>
+                  </m:r>
+                </m:sub>
+              </m:sSub>
+            </m:e>
+          </m:d>
+          <m:r>
+            <w:rPr>
+              <w:rFonts w:ascii="Cambria Math" w:eastAsiaTheme="minorEastAsia" w:hAnsi="Cambria Math"/>
+            </w:rPr>
+            <m:t>=0</m:t>
+          </m:r>
+        </m:oMath>
+      </m:oMathPara>
+    </w:p>
+    <w:p>
+      <w:pPr>
+        <w:rPr>
+          <w:rFonts w:eastAsiaTheme="minorEastAsia"/>
+        </w:rPr>
+      </w:pPr>
+      <w:r>
+        <w:rPr>
+          <w:rFonts w:eastAsiaTheme="minorEastAsia"/>
+        </w:rPr>
+        <w:t>And as such both cross terms are eliminated and:</w:t>
+      </w:r>
+    </w:p>
+    <w:p>
+      <w:pPr>
+        <w:rPr>
+          <w:rFonts w:eastAsiaTheme="minorEastAsia"/>
+        </w:rPr>
+      </w:pPr>
+      <m:oMathPara>
+        <m:oMath>
+          <m:r>
+            <w:rPr>
+              <w:rFonts w:ascii="Cambria Math" w:eastAsiaTheme="minorEastAsia" w:hAnsi="Cambria Math"/>
+            </w:rPr>
+            <m:t>C</m:t>
+          </m:r>
+          <m:d>
+            <m:dPr>
+              <m:ctrlPr>
+                <w:rPr>
+                  <w:rFonts w:ascii="Cambria Math" w:eastAsiaTheme="minorEastAsia" w:hAnsi="Cambria Math"/>
+                  <w:i/>
+                </w:rPr>
+              </m:ctrlPr>
+            </m:dPr>
+            <m:e>
+              <m:r>
+                <w:rPr>
+                  <w:rFonts w:ascii="Cambria Math" w:eastAsiaTheme="minorEastAsia" w:hAnsi="Cambria Math"/>
+                </w:rPr>
+                <m:t>s,t</m:t>
+              </m:r>
+            </m:e>
+          </m:d>
+          <m:r>
+            <w:rPr>
+              <w:rFonts w:ascii="Cambria Math" w:eastAsiaTheme="minorEastAsia" w:hAnsi="Cambria Math"/>
+            </w:rPr>
+            <m:t>=</m:t>
+          </m:r>
+          <m:sSup>
+            <m:sSupPr>
+              <m:ctrlPr>
+                <w:rPr>
+                  <w:rFonts w:ascii="Cambria Math" w:eastAsiaTheme="minorEastAsia" w:hAnsi="Cambria Math"/>
+                  <w:i/>
+                </w:rPr>
+              </m:ctrlPr>
+            </m:sSupPr>
+            <m:e>
+              <m:r>
+                <w:rPr>
+                  <w:rFonts w:ascii="Cambria Math" w:eastAsiaTheme="minorEastAsia" w:hAnsi="Cambria Math"/>
+                </w:rPr>
+                <m:t>e</m:t>
+              </m:r>
+            </m:e>
+            <m:sup>
+              <m:r>
+                <w:rPr>
+                  <w:rFonts w:ascii="Cambria Math" w:eastAsiaTheme="minorEastAsia" w:hAnsi="Cambria Math"/>
+                </w:rPr>
+                <m:t>-α</m:t>
+              </m:r>
+              <m:d>
+                <m:dPr>
+                  <m:ctrlPr>
+                    <w:rPr>
+                      <w:rFonts w:ascii="Cambria Math" w:eastAsiaTheme="minorEastAsia" w:hAnsi="Cambria Math"/>
+                      <w:i/>
+                    </w:rPr>
+                  </m:ctrlPr>
+                </m:dPr>
+                <m:e>
+                  <m:r>
+                    <w:rPr>
+                      <w:rFonts w:ascii="Cambria Math" w:eastAsiaTheme="minorEastAsia" w:hAnsi="Cambria Math"/>
+                    </w:rPr>
+                    <m:t>t+s</m:t>
+                  </m:r>
+                </m:e>
+              </m:d>
+            </m:sup>
+          </m:sSup>
+          <m:r>
+            <m:rPr>
+              <m:scr m:val="double-struck"/>
+            </m:rPr>
+            <w:rPr>
+              <w:rFonts w:ascii="Cambria Math" w:eastAsiaTheme="minorEastAsia" w:hAnsi="Cambria Math"/>
+            </w:rPr>
+            <m:t>E</m:t>
+          </m:r>
+          <m:d>
+            <m:dPr>
+              <m:begChr m:val="["/>
+              <m:endChr m:val="]"/>
+              <m:ctrlPr>
+                <w:rPr>
+                  <w:rFonts w:ascii="Cambria Math" w:eastAsiaTheme="minorEastAsia" w:hAnsi="Cambria Math"/>
+                  <w:i/>
+                </w:rPr>
+              </m:ctrlPr>
+            </m:dPr>
+            <m:e>
+              <m:sSup>
+                <m:sSupPr>
+                  <m:ctrlPr>
+                    <w:rPr>
+                      <w:rFonts w:ascii="Cambria Math" w:eastAsiaTheme="minorEastAsia" w:hAnsi="Cambria Math"/>
+                      <w:i/>
+                    </w:rPr>
+                  </m:ctrlPr>
+                </m:sSupPr>
+                <m:e>
+                  <m:d>
+                    <m:dPr>
+                      <m:ctrlPr>
+                        <w:rPr>
+                          <w:rFonts w:ascii="Cambria Math" w:eastAsiaTheme="minorEastAsia" w:hAnsi="Cambria Math"/>
+                          <w:i/>
+                        </w:rPr>
+                      </m:ctrlPr>
+                    </m:dPr>
+                    <m:e>
+                      <m:r>
+                        <w:rPr>
+                          <w:rFonts w:ascii="Cambria Math" w:eastAsiaTheme="minorEastAsia" w:hAnsi="Cambria Math"/>
+                        </w:rPr>
+                        <m:t>ξ-μ</m:t>
+                      </m:r>
+                    </m:e>
+                  </m:d>
+                </m:e>
+                <m:sup>
+                  <m:r>
+                    <w:rPr>
+                      <w:rFonts w:ascii="Cambria Math" w:eastAsiaTheme="minorEastAsia" w:hAnsi="Cambria Math"/>
+                    </w:rPr>
+                    <m:t>2</m:t>
+                  </m:r>
+                </m:sup>
+              </m:sSup>
+            </m:e>
+          </m:d>
+          <m:r>
+            <w:rPr>
+              <w:rFonts w:ascii="Cambria Math" w:eastAsiaTheme="minorEastAsia" w:hAnsi="Cambria Math"/>
+            </w:rPr>
+            <m:t>+</m:t>
+          </m:r>
+          <m:sSup>
+            <m:sSupPr>
+              <m:ctrlPr>
+                <w:rPr>
+                  <w:rFonts w:ascii="Cambria Math" w:eastAsiaTheme="minorEastAsia" w:hAnsi="Cambria Math"/>
+                  <w:i/>
+                </w:rPr>
+              </m:ctrlPr>
+            </m:sSupPr>
+            <m:e>
+              <m:r>
+                <w:rPr>
+                  <w:rFonts w:ascii="Cambria Math" w:eastAsiaTheme="minorEastAsia" w:hAnsi="Cambria Math"/>
+                </w:rPr>
+                <m:t>σ</m:t>
+              </m:r>
+            </m:e>
+            <m:sup>
+              <m:r>
+                <w:rPr>
+                  <w:rFonts w:ascii="Cambria Math" w:eastAsiaTheme="minorEastAsia" w:hAnsi="Cambria Math"/>
+                </w:rPr>
+                <m:t>2</m:t>
+              </m:r>
+            </m:sup>
+          </m:sSup>
+          <m:r>
+            <m:rPr>
+              <m:scr m:val="double-struck"/>
+            </m:rPr>
+            <w:rPr>
+              <w:rFonts w:ascii="Cambria Math" w:eastAsiaTheme="minorEastAsia" w:hAnsi="Cambria Math"/>
+            </w:rPr>
+            <m:t>E</m:t>
+          </m:r>
+          <m:d>
+            <m:dPr>
+              <m:begChr m:val="["/>
+              <m:endChr m:val="]"/>
+              <m:ctrlPr>
+                <w:rPr>
+                  <w:rFonts w:ascii="Cambria Math" w:eastAsiaTheme="minorEastAsia" w:hAnsi="Cambria Math"/>
+                  <w:i/>
+                </w:rPr>
+              </m:ctrlPr>
+            </m:dPr>
+            <m:e>
+              <m:nary>
+                <m:naryPr>
+                  <m:limLoc m:val="subSup"/>
+                  <m:ctrlPr>
+                    <w:rPr>
+                      <w:rFonts w:ascii="Cambria Math" w:eastAsiaTheme="minorEastAsia" w:hAnsi="Cambria Math"/>
+                      <w:i/>
+                    </w:rPr>
+                  </m:ctrlPr>
+                </m:naryPr>
+                <m:sub>
+                  <m:r>
+                    <w:rPr>
+                      <w:rFonts w:ascii="Cambria Math" w:eastAsiaTheme="minorEastAsia" w:hAnsi="Cambria Math"/>
+                    </w:rPr>
+                    <m:t>0</m:t>
+                  </m:r>
+                </m:sub>
+                <m:sup>
+                  <m:r>
+                    <w:rPr>
+                      <w:rFonts w:ascii="Cambria Math" w:eastAsiaTheme="minorEastAsia" w:hAnsi="Cambria Math"/>
+                    </w:rPr>
+                    <m:t>s</m:t>
+                  </m:r>
+                </m:sup>
+                <m:e>
+                  <m:sSup>
+                    <m:sSupPr>
+                      <m:ctrlPr>
+                        <w:rPr>
+                          <w:rFonts w:ascii="Cambria Math" w:eastAsiaTheme="minorEastAsia" w:hAnsi="Cambria Math"/>
+                          <w:i/>
+                        </w:rPr>
+                      </m:ctrlPr>
+                    </m:sSupPr>
+                    <m:e>
+                      <m:r>
+                        <w:rPr>
+                          <w:rFonts w:ascii="Cambria Math" w:eastAsiaTheme="minorEastAsia" w:hAnsi="Cambria Math"/>
+                        </w:rPr>
+                        <m:t>e</m:t>
+                      </m:r>
+                    </m:e>
+                    <m:sup>
+                      <m:r>
+                        <w:rPr>
+                          <w:rFonts w:ascii="Cambria Math" w:eastAsiaTheme="minorEastAsia" w:hAnsi="Cambria Math"/>
+                        </w:rPr>
+                        <m:t>-α</m:t>
+                      </m:r>
+                      <m:d>
+                        <m:dPr>
+                          <m:ctrlPr>
+                            <w:rPr>
+                              <w:rFonts w:ascii="Cambria Math" w:eastAsiaTheme="minorEastAsia" w:hAnsi="Cambria Math"/>
+                              <w:i/>
+                            </w:rPr>
+                          </m:ctrlPr>
+                        </m:dPr>
+                        <m:e>
+                          <m:r>
+                            <w:rPr>
+                              <w:rFonts w:ascii="Cambria Math" w:eastAsiaTheme="minorEastAsia" w:hAnsi="Cambria Math"/>
+                            </w:rPr>
+                            <m:t>s-v</m:t>
+                          </m:r>
+                        </m:e>
+                      </m:d>
+                    </m:sup>
+                  </m:sSup>
+                </m:e>
+              </m:nary>
+              <m:r>
+                <w:rPr>
+                  <w:rFonts w:ascii="Cambria Math" w:eastAsiaTheme="minorEastAsia" w:hAnsi="Cambria Math"/>
+                </w:rPr>
+                <m:t>d</m:t>
+              </m:r>
+              <m:sSub>
+                <m:sSubPr>
+                  <m:ctrlPr>
+                    <w:rPr>
+                      <w:rFonts w:ascii="Cambria Math" w:eastAsiaTheme="minorEastAsia" w:hAnsi="Cambria Math"/>
+                      <w:i/>
+                    </w:rPr>
+                  </m:ctrlPr>
+                </m:sSubPr>
+                <m:e>
+                  <m:r>
+                    <w:rPr>
+                      <w:rFonts w:ascii="Cambria Math" w:eastAsiaTheme="minorEastAsia" w:hAnsi="Cambria Math"/>
+                    </w:rPr>
+                    <m:t>W</m:t>
+                  </m:r>
+                </m:e>
+                <m:sub>
+                  <m:r>
+                    <w:rPr>
+                      <w:rFonts w:ascii="Cambria Math" w:eastAsiaTheme="minorEastAsia" w:hAnsi="Cambria Math"/>
+                    </w:rPr>
+                    <m:t>v</m:t>
+                  </m:r>
+                </m:sub>
+              </m:sSub>
               <m:nary>
                 <m:naryPr>
                   <m:limLoc m:val="subSup"/>
@@ -17743,13 +17681,7 @@
                       <w:rPr>
                         <w:rFonts w:ascii="Cambria Math" w:eastAsiaTheme="minorEastAsia" w:hAnsi="Cambria Math"/>
                       </w:rPr>
-                      <m:t>ξ</m:t>
-                    </m:r>
-                    <m:r>
-                      <w:rPr>
-                        <w:rFonts w:ascii="Cambria Math" w:eastAsiaTheme="minorEastAsia" w:hAnsi="Cambria Math"/>
-                      </w:rPr>
-                      <m:t>-</m:t>
+                      <m:t>ξ-</m:t>
                     </m:r>
                     <m:r>
                       <m:rPr>
@@ -17839,13 +17771,7 @@
                       <w:rPr>
                         <w:rFonts w:ascii="Cambria Math" w:eastAsiaTheme="minorEastAsia" w:hAnsi="Cambria Math"/>
                       </w:rPr>
-                      <m:t>ξ</m:t>
-                    </m:r>
-                    <m:r>
-                      <w:rPr>
-                        <w:rFonts w:ascii="Cambria Math" w:eastAsiaTheme="minorEastAsia" w:hAnsi="Cambria Math"/>
-                      </w:rPr>
-                      <m:t>-μ</m:t>
+                      <m:t>ξ-μ</m:t>
                     </m:r>
                   </m:e>
                 </m:d>
@@ -18281,6 +18207,7 @@
         <w:rPr>
           <w:rFonts w:eastAsiaTheme="minorEastAsia"/>
         </w:rPr>
+        <w:lastRenderedPageBreak/>
         <w:t xml:space="preserve">Using </w:t>
       </w:r>
       <w:proofErr w:type="spellStart"/>
@@ -19189,13 +19116,7 @@
                             <w:rPr>
                               <w:rFonts w:ascii="Cambria Math" w:eastAsiaTheme="minorEastAsia" w:hAnsi="Cambria Math"/>
                             </w:rPr>
-                            <m:t>s-</m:t>
-                          </m:r>
-                          <m:r>
-                            <w:rPr>
-                              <w:rFonts w:ascii="Cambria Math" w:eastAsiaTheme="minorEastAsia" w:hAnsi="Cambria Math"/>
-                            </w:rPr>
-                            <m:t>u</m:t>
+                            <m:t>s-u</m:t>
                           </m:r>
                         </m:e>
                       </m:d>
@@ -19244,6 +19165,9 @@
             <m:t>du</m:t>
           </m:r>
           <m:r>
+            <m:rPr>
+              <m:sty m:val="p"/>
+            </m:rPr>
             <w:rPr>
               <w:rFonts w:eastAsiaTheme="minorEastAsia"/>
             </w:rPr>
@@ -19325,19 +19249,7 @@
                         <w:rPr>
                           <w:rFonts w:ascii="Cambria Math" w:eastAsiaTheme="minorEastAsia" w:hAnsi="Cambria Math"/>
                         </w:rPr>
-                        <m:t>t+s-</m:t>
-                      </m:r>
-                      <m:r>
-                        <w:rPr>
-                          <w:rFonts w:ascii="Cambria Math" w:eastAsiaTheme="minorEastAsia" w:hAnsi="Cambria Math"/>
-                        </w:rPr>
-                        <m:t>2</m:t>
-                      </m:r>
-                      <m:r>
-                        <w:rPr>
-                          <w:rFonts w:ascii="Cambria Math" w:eastAsiaTheme="minorEastAsia" w:hAnsi="Cambria Math"/>
-                        </w:rPr>
-                        <m:t>u</m:t>
+                        <m:t>t+s-2u</m:t>
                       </m:r>
                     </m:e>
                   </m:d>
@@ -19352,6 +19264,9 @@
             <m:t>du</m:t>
           </m:r>
           <m:r>
+            <m:rPr>
+              <m:sty m:val="p"/>
+            </m:rPr>
             <w:rPr>
               <w:rFonts w:eastAsiaTheme="minorEastAsia"/>
             </w:rPr>
@@ -19456,6 +19371,9 @@
             <m:t>du</m:t>
           </m:r>
           <m:r>
+            <m:rPr>
+              <m:sty m:val="p"/>
+            </m:rPr>
             <w:rPr>
               <w:rFonts w:eastAsiaTheme="minorEastAsia"/>
             </w:rPr>
@@ -20051,13 +19969,7 @@
                     <w:rPr>
                       <w:rFonts w:ascii="Cambria Math" w:eastAsiaTheme="minorEastAsia" w:hAnsi="Cambria Math"/>
                     </w:rPr>
-                    <m:t>s+h</m:t>
-                  </m:r>
-                  <m:r>
-                    <w:rPr>
-                      <w:rFonts w:ascii="Cambria Math" w:eastAsiaTheme="minorEastAsia" w:hAnsi="Cambria Math"/>
-                    </w:rPr>
-                    <m:t>+s</m:t>
+                    <m:t>s+h+s</m:t>
                   </m:r>
                 </m:e>
               </m:d>
@@ -20153,13 +20065,7 @@
                     <w:rPr>
                       <w:rFonts w:ascii="Cambria Math" w:eastAsiaTheme="minorEastAsia" w:hAnsi="Cambria Math"/>
                     </w:rPr>
-                    <m:t>s+h</m:t>
-                  </m:r>
-                  <m:r>
-                    <w:rPr>
-                      <w:rFonts w:ascii="Cambria Math" w:eastAsiaTheme="minorEastAsia" w:hAnsi="Cambria Math"/>
-                    </w:rPr>
-                    <m:t>+s</m:t>
+                    <m:t>s+h+s</m:t>
                   </m:r>
                 </m:e>
               </m:d>
@@ -20210,6 +20116,9 @@
             </m:e>
           </m:d>
           <m:r>
+            <m:rPr>
+              <m:sty m:val="p"/>
+            </m:rPr>
             <w:rPr>
               <w:rFonts w:eastAsiaTheme="minorEastAsia"/>
             </w:rPr>
@@ -20290,13 +20199,7 @@
                     <w:rPr>
                       <w:rFonts w:ascii="Cambria Math" w:eastAsiaTheme="minorEastAsia" w:hAnsi="Cambria Math"/>
                     </w:rPr>
-                    <m:t>2</m:t>
-                  </m:r>
-                  <m:r>
-                    <w:rPr>
-                      <w:rFonts w:ascii="Cambria Math" w:eastAsiaTheme="minorEastAsia" w:hAnsi="Cambria Math"/>
-                    </w:rPr>
-                    <m:t>s+h</m:t>
+                    <m:t>2s+h</m:t>
                   </m:r>
                 </m:e>
               </m:d>
@@ -20487,6 +20390,9 @@
             </m:e>
           </m:d>
           <m:r>
+            <m:rPr>
+              <m:sty m:val="p"/>
+            </m:rPr>
             <w:rPr>
               <w:rFonts w:eastAsiaTheme="minorEastAsia"/>
             </w:rPr>
@@ -20657,13 +20563,7 @@
                     <w:rPr>
                       <w:rFonts w:ascii="Cambria Math" w:eastAsiaTheme="minorEastAsia" w:hAnsi="Cambria Math"/>
                     </w:rPr>
-                    <m:t>-α</m:t>
-                  </m:r>
-                  <m:r>
-                    <w:rPr>
-                      <w:rFonts w:ascii="Cambria Math" w:eastAsiaTheme="minorEastAsia" w:hAnsi="Cambria Math"/>
-                    </w:rPr>
-                    <m:t>h</m:t>
+                    <m:t>-αh</m:t>
                   </m:r>
                 </m:sup>
               </m:sSup>
@@ -20757,13 +20657,7 @@
           <w:rPr>
             <w:rFonts w:ascii="Cambria Math" w:eastAsiaTheme="minorEastAsia" w:hAnsi="Cambria Math"/>
           </w:rPr>
-          <m:t>s</m:t>
-        </m:r>
-        <m:r>
-          <w:rPr>
-            <w:rFonts w:ascii="Cambria Math" w:eastAsiaTheme="minorEastAsia" w:hAnsi="Cambria Math"/>
-          </w:rPr>
-          <m:t>→∞</m:t>
+          <m:t>s→∞</m:t>
         </m:r>
       </m:oMath>
       <w:r>

</xml_diff>

<commit_message>
Fixed some more typos
</commit_message>
<xml_diff>
--- a/S2247907_SAIF_Assignment1.docx
+++ b/S2247907_SAIF_Assignment1.docx
@@ -13,16 +13,11 @@
       <w:r>
         <w:t xml:space="preserve"> </w:t>
       </w:r>
-      <w:proofErr w:type="gramStart"/>
       <w:r>
         <w:t xml:space="preserve">By </w:t>
       </w:r>
       <w:r>
-        <w:t>definition of</w:t>
-      </w:r>
-      <w:proofErr w:type="gramEnd"/>
-      <w:r>
-        <w:t xml:space="preserve"> the Poisson Distribution</w:t>
+        <w:t>definition of the Poisson Distribution</w:t>
       </w:r>
       <w:r>
         <w:t>:</w:t>
@@ -2379,6 +2374,12 @@
                 <w:rFonts w:ascii="Cambria Math" w:hAnsi="Cambria Math"/>
               </w:rPr>
               <m:t>X(X-1)(X-2</m:t>
+            </m:r>
+            <m:r>
+              <w:rPr>
+                <w:rFonts w:ascii="Cambria Math" w:hAnsi="Cambria Math"/>
+              </w:rPr>
+              <m:t>)</m:t>
             </m:r>
           </m:e>
         </m:d>
@@ -9728,7 +9729,7 @@
         <w:rPr>
           <w:rFonts w:eastAsiaTheme="minorEastAsia"/>
         </w:rPr>
-        <w:t>To prove that</w:t>
+        <w:t>Assuming</w:t>
       </w:r>
       <w:r>
         <w:rPr>
@@ -9763,6 +9764,12 @@
           <w:rFonts w:eastAsiaTheme="minorEastAsia"/>
         </w:rPr>
         <w:t>are independent</w:t>
+      </w:r>
+      <w:r>
+        <w:rPr>
+          <w:rFonts w:eastAsiaTheme="minorEastAsia"/>
+        </w:rPr>
+        <w:t>,</w:t>
       </w:r>
       <w:r>
         <w:rPr>
@@ -9820,19 +9827,25 @@
         <w:rPr>
           <w:rFonts w:eastAsiaTheme="minorEastAsia"/>
         </w:rPr>
-        <w:t xml:space="preserve">are Borel, </w:t>
-      </w:r>
-      <w:r>
-        <w:rPr>
-          <w:rFonts w:eastAsiaTheme="minorEastAsia"/>
-        </w:rPr>
-        <w:t>and</w:t>
-      </w:r>
-      <w:r>
-        <w:rPr>
-          <w:rFonts w:eastAsiaTheme="minorEastAsia"/>
-        </w:rPr>
-        <w:t xml:space="preserve"> </w:t>
+        <w:t>are Borel</w:t>
+      </w:r>
+      <w:r>
+        <w:rPr>
+          <w:rFonts w:eastAsiaTheme="minorEastAsia"/>
+        </w:rPr>
+        <w:t xml:space="preserve"> measurable</w:t>
+      </w:r>
+      <w:r>
+        <w:rPr>
+          <w:rFonts w:eastAsiaTheme="minorEastAsia"/>
+        </w:rPr>
+        <w:t xml:space="preserve">, </w:t>
+      </w:r>
+      <w:r>
+        <w:rPr>
+          <w:rFonts w:eastAsiaTheme="minorEastAsia"/>
+        </w:rPr>
+        <w:t xml:space="preserve">then to prove </w:t>
       </w:r>
       <m:oMath>
         <m:r>
@@ -13773,7 +13786,19 @@
         <w:rPr>
           <w:rFonts w:eastAsiaTheme="minorEastAsia"/>
         </w:rPr>
-        <w:t xml:space="preserve"> the Orstein-</w:t>
+        <w:t xml:space="preserve"> the Or</w:t>
+      </w:r>
+      <w:r>
+        <w:rPr>
+          <w:rFonts w:eastAsiaTheme="minorEastAsia"/>
+        </w:rPr>
+        <w:t>n</w:t>
+      </w:r>
+      <w:r>
+        <w:rPr>
+          <w:rFonts w:eastAsiaTheme="minorEastAsia"/>
+        </w:rPr>
+        <w:t>stein-</w:t>
       </w:r>
       <w:proofErr w:type="spellStart"/>
       <w:r>
@@ -14348,7 +14373,50 @@
         <w:rPr>
           <w:rFonts w:eastAsiaTheme="minorEastAsia"/>
         </w:rPr>
-        <w:t xml:space="preserve">. </w:t>
+        <w:t xml:space="preserve"> and </w:t>
+      </w:r>
+      <m:oMath>
+        <m:r>
+          <m:rPr>
+            <m:scr m:val="double-struck"/>
+          </m:rPr>
+          <w:rPr>
+            <w:rFonts w:ascii="Cambria Math" w:eastAsiaTheme="minorEastAsia" w:hAnsi="Cambria Math"/>
+          </w:rPr>
+          <m:t>E</m:t>
+        </m:r>
+        <m:d>
+          <m:dPr>
+            <m:begChr m:val="["/>
+            <m:endChr m:val="]"/>
+            <m:ctrlPr>
+              <w:rPr>
+                <w:rFonts w:ascii="Cambria Math" w:eastAsiaTheme="minorEastAsia" w:hAnsi="Cambria Math"/>
+                <w:i/>
+              </w:rPr>
+            </m:ctrlPr>
+          </m:dPr>
+          <m:e>
+            <m:r>
+              <w:rPr>
+                <w:rFonts w:ascii="Cambria Math" w:eastAsiaTheme="minorEastAsia" w:hAnsi="Cambria Math"/>
+              </w:rPr>
+              <m:t>ξ</m:t>
+            </m:r>
+          </m:e>
+        </m:d>
+        <m:r>
+          <w:rPr>
+            <w:rFonts w:ascii="Cambria Math" w:eastAsiaTheme="minorEastAsia" w:hAnsi="Cambria Math"/>
+          </w:rPr>
+          <m:t>=μ</m:t>
+        </m:r>
+      </m:oMath>
+      <w:r>
+        <w:rPr>
+          <w:rFonts w:eastAsiaTheme="minorEastAsia"/>
+        </w:rPr>
+        <w:t>.</w:t>
       </w:r>
     </w:p>
     <w:p>
@@ -20788,7 +20856,19 @@
         <w:rPr>
           <w:rFonts w:eastAsiaTheme="minorEastAsia"/>
         </w:rPr>
-        <w:t xml:space="preserve"> asymptotically:</w:t>
+        <w:t xml:space="preserve"> asymptotically</w:t>
+      </w:r>
+      <w:r>
+        <w:rPr>
+          <w:rFonts w:eastAsiaTheme="minorEastAsia"/>
+        </w:rPr>
+        <w:t xml:space="preserve"> the stationary covariance is</w:t>
+      </w:r>
+      <w:r>
+        <w:rPr>
+          <w:rFonts w:eastAsiaTheme="minorEastAsia"/>
+        </w:rPr>
+        <w:t>:</w:t>
       </w:r>
     </w:p>
     <w:p>

</xml_diff>